<commit_message>
MoM-S Schematic (v1.0.1): Removed 2 LEDs, added testpoints
</commit_message>
<xml_diff>
--- a/Documentation/MoM-S1 Board Architecture Spec.docx
+++ b/Documentation/MoM-S1 Board Architecture Spec.docx
@@ -124,6 +124,12 @@
     </w:p>
     <w:sdt>
       <w:sdtPr>
+        <w:rPr>
+          <w:rFonts w:asciiTheme="minorHAnsi" w:eastAsiaTheme="minorHAnsi" w:hAnsiTheme="minorHAnsi" w:cstheme="minorBidi"/>
+          <w:color w:val="auto"/>
+          <w:sz w:val="22"/>
+          <w:szCs w:val="22"/>
+        </w:rPr>
         <w:id w:val="5649133"/>
         <w:docPartObj>
           <w:docPartGallery w:val="Table of Contents"/>
@@ -132,13 +138,9 @@
       </w:sdtPr>
       <w:sdtEndPr>
         <w:rPr>
-          <w:rFonts w:asciiTheme="minorHAnsi" w:eastAsiaTheme="minorHAnsi" w:hAnsiTheme="minorHAnsi" w:cstheme="minorBidi"/>
           <w:b/>
           <w:bCs/>
           <w:noProof/>
-          <w:color w:val="auto"/>
-          <w:sz w:val="22"/>
-          <w:szCs w:val="22"/>
         </w:rPr>
       </w:sdtEndPr>
       <w:sdtContent>
@@ -149,6 +151,8 @@
           <w:r>
             <w:t>Contents</w:t>
           </w:r>
+          <w:bookmarkStart w:id="8" w:name="_GoBack"/>
+          <w:bookmarkEnd w:id="8"/>
         </w:p>
         <w:p>
           <w:pPr>
@@ -170,7 +174,7 @@
           <w:r>
             <w:fldChar w:fldCharType="separate"/>
           </w:r>
-          <w:hyperlink w:anchor="_Toc520473234" w:history="1">
+          <w:hyperlink w:anchor="_Toc521074784" w:history="1">
             <w:r>
               <w:rPr>
                 <w:rStyle w:val="Hyperlink"/>
@@ -197,7 +201,7 @@
                 <w:noProof/>
                 <w:webHidden/>
               </w:rPr>
-              <w:instrText xml:space="preserve"> PAGEREF _Toc520473234 \h </w:instrText>
+              <w:instrText xml:space="preserve"> PAGEREF _Toc521074784 \h </w:instrText>
             </w:r>
             <w:r>
               <w:rPr>
@@ -239,7 +243,7 @@
               <w:noProof/>
             </w:rPr>
           </w:pPr>
-          <w:hyperlink w:anchor="_Toc520473235" w:history="1">
+          <w:hyperlink w:anchor="_Toc521074785" w:history="1">
             <w:r>
               <w:rPr>
                 <w:rStyle w:val="Hyperlink"/>
@@ -266,7 +270,7 @@
                 <w:noProof/>
                 <w:webHidden/>
               </w:rPr>
-              <w:instrText xml:space="preserve"> PAGEREF _Toc520473235 \h </w:instrText>
+              <w:instrText xml:space="preserve"> PAGEREF _Toc521074785 \h </w:instrText>
             </w:r>
             <w:r>
               <w:rPr>
@@ -308,7 +312,7 @@
               <w:noProof/>
             </w:rPr>
           </w:pPr>
-          <w:hyperlink w:anchor="_Toc520473236" w:history="1">
+          <w:hyperlink w:anchor="_Toc521074786" w:history="1">
             <w:r>
               <w:rPr>
                 <w:rStyle w:val="Hyperlink"/>
@@ -335,7 +339,7 @@
                 <w:noProof/>
                 <w:webHidden/>
               </w:rPr>
-              <w:instrText xml:space="preserve"> PAGEREF _Toc520473236 \h </w:instrText>
+              <w:instrText xml:space="preserve"> PAGEREF _Toc521074786 \h </w:instrText>
             </w:r>
             <w:r>
               <w:rPr>
@@ -373,10 +377,11 @@
               <w:tab w:val="right" w:leader="dot" w:pos="9350"/>
             </w:tabs>
             <w:rPr>
+              <w:rFonts w:eastAsiaTheme="minorEastAsia"/>
               <w:noProof/>
             </w:rPr>
           </w:pPr>
-          <w:hyperlink w:anchor="_Toc520473237" w:history="1">
+          <w:hyperlink w:anchor="_Toc521074787" w:history="1">
             <w:r>
               <w:rPr>
                 <w:rStyle w:val="Hyperlink"/>
@@ -403,7 +408,7 @@
                 <w:noProof/>
                 <w:webHidden/>
               </w:rPr>
-              <w:instrText xml:space="preserve"> PAGEREF _Toc520473237 \h </w:instrText>
+              <w:instrText xml:space="preserve"> PAGEREF _Toc521074787 \h </w:instrText>
             </w:r>
             <w:r>
               <w:rPr>
@@ -445,7 +450,7 @@
               <w:noProof/>
             </w:rPr>
           </w:pPr>
-          <w:hyperlink w:anchor="_Toc520473238" w:history="1">
+          <w:hyperlink w:anchor="_Toc521074788" w:history="1">
             <w:r>
               <w:rPr>
                 <w:rStyle w:val="Hyperlink"/>
@@ -472,7 +477,7 @@
                 <w:noProof/>
                 <w:webHidden/>
               </w:rPr>
-              <w:instrText xml:space="preserve"> PAGEREF _Toc520473238 \h </w:instrText>
+              <w:instrText xml:space="preserve"> PAGEREF _Toc521074788 \h </w:instrText>
             </w:r>
             <w:r>
               <w:rPr>
@@ -510,10 +515,11 @@
               <w:tab w:val="right" w:leader="dot" w:pos="9350"/>
             </w:tabs>
             <w:rPr>
+              <w:rFonts w:eastAsiaTheme="minorEastAsia"/>
               <w:noProof/>
             </w:rPr>
           </w:pPr>
-          <w:hyperlink w:anchor="_Toc520473239" w:history="1">
+          <w:hyperlink w:anchor="_Toc521074789" w:history="1">
             <w:r>
               <w:rPr>
                 <w:rStyle w:val="Hyperlink"/>
@@ -540,7 +546,7 @@
                 <w:noProof/>
                 <w:webHidden/>
               </w:rPr>
-              <w:instrText xml:space="preserve"> PAGEREF _Toc520473239 \h </w:instrText>
+              <w:instrText xml:space="preserve"> PAGEREF _Toc521074789 \h </w:instrText>
             </w:r>
             <w:r>
               <w:rPr>
@@ -578,10 +584,11 @@
               <w:tab w:val="right" w:leader="dot" w:pos="9350"/>
             </w:tabs>
             <w:rPr>
+              <w:rFonts w:eastAsiaTheme="minorEastAsia"/>
               <w:noProof/>
             </w:rPr>
           </w:pPr>
-          <w:hyperlink w:anchor="_Toc520473240" w:history="1">
+          <w:hyperlink w:anchor="_Toc521074790" w:history="1">
             <w:r>
               <w:rPr>
                 <w:rStyle w:val="Hyperlink"/>
@@ -608,7 +615,7 @@
                 <w:noProof/>
                 <w:webHidden/>
               </w:rPr>
-              <w:instrText xml:space="preserve"> PAGEREF _Toc520473240 \h </w:instrText>
+              <w:instrText xml:space="preserve"> PAGEREF _Toc521074790 \h </w:instrText>
             </w:r>
             <w:r>
               <w:rPr>
@@ -646,10 +653,11 @@
               <w:tab w:val="right" w:leader="dot" w:pos="9350"/>
             </w:tabs>
             <w:rPr>
+              <w:rFonts w:eastAsiaTheme="minorEastAsia"/>
               <w:noProof/>
             </w:rPr>
           </w:pPr>
-          <w:hyperlink w:anchor="_Toc520473241" w:history="1">
+          <w:hyperlink w:anchor="_Toc521074791" w:history="1">
             <w:r>
               <w:rPr>
                 <w:rStyle w:val="Hyperlink"/>
@@ -676,7 +684,7 @@
                 <w:noProof/>
                 <w:webHidden/>
               </w:rPr>
-              <w:instrText xml:space="preserve"> PAGEREF _Toc520473241 \h </w:instrText>
+              <w:instrText xml:space="preserve"> PAGEREF _Toc521074791 \h </w:instrText>
             </w:r>
             <w:r>
               <w:rPr>
@@ -714,10 +722,11 @@
               <w:tab w:val="right" w:leader="dot" w:pos="9350"/>
             </w:tabs>
             <w:rPr>
+              <w:rFonts w:eastAsiaTheme="minorEastAsia"/>
               <w:noProof/>
             </w:rPr>
           </w:pPr>
-          <w:hyperlink w:anchor="_Toc520473242" w:history="1">
+          <w:hyperlink w:anchor="_Toc521074792" w:history="1">
             <w:r>
               <w:rPr>
                 <w:rStyle w:val="Hyperlink"/>
@@ -744,7 +753,7 @@
                 <w:noProof/>
                 <w:webHidden/>
               </w:rPr>
-              <w:instrText xml:space="preserve"> PAGEREF _Toc520473242 \h </w:instrText>
+              <w:instrText xml:space="preserve"> PAGEREF _Toc521074792 \h </w:instrText>
             </w:r>
             <w:r>
               <w:rPr>
@@ -782,10 +791,11 @@
               <w:tab w:val="right" w:leader="dot" w:pos="9350"/>
             </w:tabs>
             <w:rPr>
+              <w:rFonts w:eastAsiaTheme="minorEastAsia"/>
               <w:noProof/>
             </w:rPr>
           </w:pPr>
-          <w:hyperlink w:anchor="_Toc520473243" w:history="1">
+          <w:hyperlink w:anchor="_Toc521074793" w:history="1">
             <w:r>
               <w:rPr>
                 <w:rStyle w:val="Hyperlink"/>
@@ -812,7 +822,7 @@
                 <w:noProof/>
                 <w:webHidden/>
               </w:rPr>
-              <w:instrText xml:space="preserve"> PAGEREF _Toc520473243 \h </w:instrText>
+              <w:instrText xml:space="preserve"> PAGEREF _Toc521074793 \h </w:instrText>
             </w:r>
             <w:r>
               <w:rPr>
@@ -850,10 +860,11 @@
               <w:tab w:val="right" w:leader="dot" w:pos="9350"/>
             </w:tabs>
             <w:rPr>
+              <w:rFonts w:eastAsiaTheme="minorEastAsia"/>
               <w:noProof/>
             </w:rPr>
           </w:pPr>
-          <w:hyperlink w:anchor="_Toc520473244" w:history="1">
+          <w:hyperlink w:anchor="_Toc521074794" w:history="1">
             <w:r>
               <w:rPr>
                 <w:rStyle w:val="Hyperlink"/>
@@ -880,7 +891,7 @@
                 <w:noProof/>
                 <w:webHidden/>
               </w:rPr>
-              <w:instrText xml:space="preserve"> PAGEREF _Toc520473244 \h </w:instrText>
+              <w:instrText xml:space="preserve"> PAGEREF _Toc521074794 \h </w:instrText>
             </w:r>
             <w:r>
               <w:rPr>
@@ -918,10 +929,11 @@
               <w:tab w:val="right" w:leader="dot" w:pos="9350"/>
             </w:tabs>
             <w:rPr>
+              <w:rFonts w:eastAsiaTheme="minorEastAsia"/>
               <w:noProof/>
             </w:rPr>
           </w:pPr>
-          <w:hyperlink w:anchor="_Toc520473245" w:history="1">
+          <w:hyperlink w:anchor="_Toc521074795" w:history="1">
             <w:r>
               <w:rPr>
                 <w:rStyle w:val="Hyperlink"/>
@@ -948,7 +960,7 @@
                 <w:noProof/>
                 <w:webHidden/>
               </w:rPr>
-              <w:instrText xml:space="preserve"> PAGEREF _Toc520473245 \h </w:instrText>
+              <w:instrText xml:space="preserve"> PAGEREF _Toc521074795 \h </w:instrText>
             </w:r>
             <w:r>
               <w:rPr>
@@ -986,15 +998,15 @@
               <w:tab w:val="right" w:leader="dot" w:pos="9350"/>
             </w:tabs>
             <w:rPr>
+              <w:rFonts w:eastAsiaTheme="minorEastAsia"/>
               <w:noProof/>
             </w:rPr>
           </w:pPr>
-          <w:hyperlink w:anchor="_Toc520473246" w:history="1">
+          <w:hyperlink w:anchor="_Toc521074796" w:history="1">
             <w:r>
               <w:rPr>
                 <w:rStyle w:val="Hyperlink"/>
                 <w:noProof/>
-                <w:highlight w:val="yellow"/>
               </w:rPr>
               <w:t>Shock and Vibration</w:t>
             </w:r>
@@ -1017,7 +1029,7 @@
                 <w:noProof/>
                 <w:webHidden/>
               </w:rPr>
-              <w:instrText xml:space="preserve"> PAGEREF _Toc520473246 \h </w:instrText>
+              <w:instrText xml:space="preserve"> PAGEREF _Toc521074796 \h </w:instrText>
             </w:r>
             <w:r>
               <w:rPr>
@@ -1055,10 +1067,11 @@
               <w:tab w:val="right" w:leader="dot" w:pos="9350"/>
             </w:tabs>
             <w:rPr>
+              <w:rFonts w:eastAsiaTheme="minorEastAsia"/>
               <w:noProof/>
             </w:rPr>
           </w:pPr>
-          <w:hyperlink w:anchor="_Toc520473247" w:history="1">
+          <w:hyperlink w:anchor="_Toc521074797" w:history="1">
             <w:r>
               <w:rPr>
                 <w:rStyle w:val="Hyperlink"/>
@@ -1085,7 +1098,7 @@
                 <w:noProof/>
                 <w:webHidden/>
               </w:rPr>
-              <w:instrText xml:space="preserve"> PAGEREF _Toc520473247 \h </w:instrText>
+              <w:instrText xml:space="preserve"> PAGEREF _Toc521074797 \h </w:instrText>
             </w:r>
             <w:r>
               <w:rPr>
@@ -1123,15 +1136,15 @@
               <w:tab w:val="right" w:leader="dot" w:pos="9350"/>
             </w:tabs>
             <w:rPr>
+              <w:rFonts w:eastAsiaTheme="minorEastAsia"/>
               <w:noProof/>
             </w:rPr>
           </w:pPr>
-          <w:hyperlink w:anchor="_Toc520473248" w:history="1">
+          <w:hyperlink w:anchor="_Toc521074798" w:history="1">
             <w:r>
               <w:rPr>
                 <w:rStyle w:val="Hyperlink"/>
                 <w:noProof/>
-                <w:highlight w:val="yellow"/>
               </w:rPr>
               <w:t>Reliability</w:t>
             </w:r>
@@ -1154,7 +1167,7 @@
                 <w:noProof/>
                 <w:webHidden/>
               </w:rPr>
-              <w:instrText xml:space="preserve"> PAGEREF _Toc520473248 \h </w:instrText>
+              <w:instrText xml:space="preserve"> PAGEREF _Toc521074798 \h </w:instrText>
             </w:r>
             <w:r>
               <w:rPr>
@@ -1192,15 +1205,15 @@
               <w:tab w:val="right" w:leader="dot" w:pos="9350"/>
             </w:tabs>
             <w:rPr>
+              <w:rFonts w:eastAsiaTheme="minorEastAsia"/>
               <w:noProof/>
             </w:rPr>
           </w:pPr>
-          <w:hyperlink w:anchor="_Toc520473249" w:history="1">
+          <w:hyperlink w:anchor="_Toc521074799" w:history="1">
             <w:r>
               <w:rPr>
                 <w:rStyle w:val="Hyperlink"/>
                 <w:noProof/>
-                <w:highlight w:val="yellow"/>
               </w:rPr>
               <w:t>Electromagnetic Interference (EMI)</w:t>
             </w:r>
@@ -1223,7 +1236,7 @@
                 <w:noProof/>
                 <w:webHidden/>
               </w:rPr>
-              <w:instrText xml:space="preserve"> PAGEREF _Toc520473249 \h </w:instrText>
+              <w:instrText xml:space="preserve"> PAGEREF _Toc521074799 \h </w:instrText>
             </w:r>
             <w:r>
               <w:rPr>
@@ -1261,10 +1274,11 @@
               <w:tab w:val="right" w:leader="dot" w:pos="9350"/>
             </w:tabs>
             <w:rPr>
+              <w:rFonts w:eastAsiaTheme="minorEastAsia"/>
               <w:noProof/>
             </w:rPr>
           </w:pPr>
-          <w:hyperlink w:anchor="_Toc520473250" w:history="1">
+          <w:hyperlink w:anchor="_Toc521074800" w:history="1">
             <w:r>
               <w:rPr>
                 <w:rStyle w:val="Hyperlink"/>
@@ -1291,7 +1305,7 @@
                 <w:noProof/>
                 <w:webHidden/>
               </w:rPr>
-              <w:instrText xml:space="preserve"> PAGEREF _Toc520473250 \h </w:instrText>
+              <w:instrText xml:space="preserve"> PAGEREF _Toc521074800 \h </w:instrText>
             </w:r>
             <w:r>
               <w:rPr>
@@ -1329,10 +1343,11 @@
               <w:tab w:val="right" w:leader="dot" w:pos="9350"/>
             </w:tabs>
             <w:rPr>
+              <w:rFonts w:eastAsiaTheme="minorEastAsia"/>
               <w:noProof/>
             </w:rPr>
           </w:pPr>
-          <w:hyperlink w:anchor="_Toc520473251" w:history="1">
+          <w:hyperlink w:anchor="_Toc521074801" w:history="1">
             <w:r>
               <w:rPr>
                 <w:rStyle w:val="Hyperlink"/>
@@ -1359,7 +1374,7 @@
                 <w:noProof/>
                 <w:webHidden/>
               </w:rPr>
-              <w:instrText xml:space="preserve"> PAGEREF _Toc520473251 \h </w:instrText>
+              <w:instrText xml:space="preserve"> PAGEREF _Toc521074801 \h </w:instrText>
             </w:r>
             <w:r>
               <w:rPr>
@@ -1397,10 +1412,11 @@
               <w:tab w:val="right" w:leader="dot" w:pos="9350"/>
             </w:tabs>
             <w:rPr>
+              <w:rFonts w:eastAsiaTheme="minorEastAsia"/>
               <w:noProof/>
             </w:rPr>
           </w:pPr>
-          <w:hyperlink w:anchor="_Toc520473252" w:history="1">
+          <w:hyperlink w:anchor="_Toc521074802" w:history="1">
             <w:r>
               <w:rPr>
                 <w:rStyle w:val="Hyperlink"/>
@@ -1427,7 +1443,7 @@
                 <w:noProof/>
                 <w:webHidden/>
               </w:rPr>
-              <w:instrText xml:space="preserve"> PAGEREF _Toc520473252 \h </w:instrText>
+              <w:instrText xml:space="preserve"> PAGEREF _Toc521074802 \h </w:instrText>
             </w:r>
             <w:r>
               <w:rPr>
@@ -1465,10 +1481,11 @@
               <w:tab w:val="right" w:leader="dot" w:pos="9350"/>
             </w:tabs>
             <w:rPr>
+              <w:rFonts w:eastAsiaTheme="minorEastAsia"/>
               <w:noProof/>
             </w:rPr>
           </w:pPr>
-          <w:hyperlink w:anchor="_Toc520473253" w:history="1">
+          <w:hyperlink w:anchor="_Toc521074803" w:history="1">
             <w:r>
               <w:rPr>
                 <w:rStyle w:val="Hyperlink"/>
@@ -1495,7 +1512,7 @@
                 <w:noProof/>
                 <w:webHidden/>
               </w:rPr>
-              <w:instrText xml:space="preserve"> PAGEREF _Toc520473253 \h </w:instrText>
+              <w:instrText xml:space="preserve"> PAGEREF _Toc521074803 \h </w:instrText>
             </w:r>
             <w:r>
               <w:rPr>
@@ -1533,10 +1550,11 @@
               <w:tab w:val="right" w:leader="dot" w:pos="9350"/>
             </w:tabs>
             <w:rPr>
+              <w:rFonts w:eastAsiaTheme="minorEastAsia"/>
               <w:noProof/>
             </w:rPr>
           </w:pPr>
-          <w:hyperlink w:anchor="_Toc520473254" w:history="1">
+          <w:hyperlink w:anchor="_Toc521074804" w:history="1">
             <w:r>
               <w:rPr>
                 <w:rStyle w:val="Hyperlink"/>
@@ -1563,7 +1581,7 @@
                 <w:noProof/>
                 <w:webHidden/>
               </w:rPr>
-              <w:instrText xml:space="preserve"> PAGEREF _Toc520473254 \h </w:instrText>
+              <w:instrText xml:space="preserve"> PAGEREF _Toc521074804 \h </w:instrText>
             </w:r>
             <w:r>
               <w:rPr>
@@ -1601,10 +1619,11 @@
               <w:tab w:val="right" w:leader="dot" w:pos="9350"/>
             </w:tabs>
             <w:rPr>
+              <w:rFonts w:eastAsiaTheme="minorEastAsia"/>
               <w:noProof/>
             </w:rPr>
           </w:pPr>
-          <w:hyperlink w:anchor="_Toc520473255" w:history="1">
+          <w:hyperlink w:anchor="_Toc521074805" w:history="1">
             <w:r>
               <w:rPr>
                 <w:rStyle w:val="Hyperlink"/>
@@ -1631,7 +1650,7 @@
                 <w:noProof/>
                 <w:webHidden/>
               </w:rPr>
-              <w:instrText xml:space="preserve"> PAGEREF _Toc520473255 \h </w:instrText>
+              <w:instrText xml:space="preserve"> PAGEREF _Toc521074805 \h </w:instrText>
             </w:r>
             <w:r>
               <w:rPr>
@@ -1651,7 +1670,7 @@
                 <w:noProof/>
                 <w:webHidden/>
               </w:rPr>
-              <w:t>8</w:t>
+              <w:t>9</w:t>
             </w:r>
             <w:r>
               <w:rPr>
@@ -1669,10 +1688,11 @@
               <w:tab w:val="right" w:leader="dot" w:pos="9350"/>
             </w:tabs>
             <w:rPr>
+              <w:rFonts w:eastAsiaTheme="minorEastAsia"/>
               <w:noProof/>
             </w:rPr>
           </w:pPr>
-          <w:hyperlink w:anchor="_Toc520473256" w:history="1">
+          <w:hyperlink w:anchor="_Toc521074806" w:history="1">
             <w:r>
               <w:rPr>
                 <w:rStyle w:val="Hyperlink"/>
@@ -1699,7 +1719,7 @@
                 <w:noProof/>
                 <w:webHidden/>
               </w:rPr>
-              <w:instrText xml:space="preserve"> PAGEREF _Toc520473256 \h </w:instrText>
+              <w:instrText xml:space="preserve"> PAGEREF _Toc521074806 \h </w:instrText>
             </w:r>
             <w:r>
               <w:rPr>
@@ -1737,10 +1757,11 @@
               <w:tab w:val="right" w:leader="dot" w:pos="9350"/>
             </w:tabs>
             <w:rPr>
+              <w:rFonts w:eastAsiaTheme="minorEastAsia"/>
               <w:noProof/>
             </w:rPr>
           </w:pPr>
-          <w:hyperlink w:anchor="_Toc520473257" w:history="1">
+          <w:hyperlink w:anchor="_Toc521074807" w:history="1">
             <w:r>
               <w:rPr>
                 <w:rStyle w:val="Hyperlink"/>
@@ -1767,7 +1788,7 @@
                 <w:noProof/>
                 <w:webHidden/>
               </w:rPr>
-              <w:instrText xml:space="preserve"> PAGEREF _Toc520473257 \h </w:instrText>
+              <w:instrText xml:space="preserve"> PAGEREF _Toc521074807 \h </w:instrText>
             </w:r>
             <w:r>
               <w:rPr>
@@ -1805,10 +1826,11 @@
               <w:tab w:val="right" w:leader="dot" w:pos="9350"/>
             </w:tabs>
             <w:rPr>
+              <w:rFonts w:eastAsiaTheme="minorEastAsia"/>
               <w:noProof/>
             </w:rPr>
           </w:pPr>
-          <w:hyperlink w:anchor="_Toc520473258" w:history="1">
+          <w:hyperlink w:anchor="_Toc521074808" w:history="1">
             <w:r>
               <w:rPr>
                 <w:rStyle w:val="Hyperlink"/>
@@ -1835,7 +1857,7 @@
                 <w:noProof/>
                 <w:webHidden/>
               </w:rPr>
-              <w:instrText xml:space="preserve"> PAGEREF _Toc520473258 \h </w:instrText>
+              <w:instrText xml:space="preserve"> PAGEREF _Toc521074808 \h </w:instrText>
             </w:r>
             <w:r>
               <w:rPr>
@@ -1873,10 +1895,11 @@
               <w:tab w:val="right" w:leader="dot" w:pos="9350"/>
             </w:tabs>
             <w:rPr>
+              <w:rFonts w:eastAsiaTheme="minorEastAsia"/>
               <w:noProof/>
             </w:rPr>
           </w:pPr>
-          <w:hyperlink w:anchor="_Toc520473259" w:history="1">
+          <w:hyperlink w:anchor="_Toc521074809" w:history="1">
             <w:r>
               <w:rPr>
                 <w:rStyle w:val="Hyperlink"/>
@@ -1903,7 +1926,7 @@
                 <w:noProof/>
                 <w:webHidden/>
               </w:rPr>
-              <w:instrText xml:space="preserve"> PAGEREF _Toc520473259 \h </w:instrText>
+              <w:instrText xml:space="preserve"> PAGEREF _Toc521074809 \h </w:instrText>
             </w:r>
             <w:r>
               <w:rPr>
@@ -1941,10 +1964,11 @@
               <w:tab w:val="right" w:leader="dot" w:pos="9350"/>
             </w:tabs>
             <w:rPr>
+              <w:rFonts w:eastAsiaTheme="minorEastAsia"/>
               <w:noProof/>
             </w:rPr>
           </w:pPr>
-          <w:hyperlink w:anchor="_Toc520473260" w:history="1">
+          <w:hyperlink w:anchor="_Toc521074810" w:history="1">
             <w:r>
               <w:rPr>
                 <w:rStyle w:val="Hyperlink"/>
@@ -1971,7 +1995,7 @@
                 <w:noProof/>
                 <w:webHidden/>
               </w:rPr>
-              <w:instrText xml:space="preserve"> PAGEREF _Toc520473260 \h </w:instrText>
+              <w:instrText xml:space="preserve"> PAGEREF _Toc521074810 \h </w:instrText>
             </w:r>
             <w:r>
               <w:rPr>
@@ -1991,7 +2015,7 @@
                 <w:noProof/>
                 <w:webHidden/>
               </w:rPr>
-              <w:t>9</w:t>
+              <w:t>10</w:t>
             </w:r>
             <w:r>
               <w:rPr>
@@ -2009,10 +2033,11 @@
               <w:tab w:val="right" w:leader="dot" w:pos="9350"/>
             </w:tabs>
             <w:rPr>
+              <w:rFonts w:eastAsiaTheme="minorEastAsia"/>
               <w:noProof/>
             </w:rPr>
           </w:pPr>
-          <w:hyperlink w:anchor="_Toc520473261" w:history="1">
+          <w:hyperlink w:anchor="_Toc521074811" w:history="1">
             <w:r>
               <w:rPr>
                 <w:rStyle w:val="Hyperlink"/>
@@ -2039,7 +2064,7 @@
                 <w:noProof/>
                 <w:webHidden/>
               </w:rPr>
-              <w:instrText xml:space="preserve"> PAGEREF _Toc520473261 \h </w:instrText>
+              <w:instrText xml:space="preserve"> PAGEREF _Toc521074811 \h </w:instrText>
             </w:r>
             <w:r>
               <w:rPr>
@@ -2059,7 +2084,7 @@
                 <w:noProof/>
                 <w:webHidden/>
               </w:rPr>
-              <w:t>9</w:t>
+              <w:t>10</w:t>
             </w:r>
             <w:r>
               <w:rPr>
@@ -2077,10 +2102,11 @@
               <w:tab w:val="right" w:leader="dot" w:pos="9350"/>
             </w:tabs>
             <w:rPr>
+              <w:rFonts w:eastAsiaTheme="minorEastAsia"/>
               <w:noProof/>
             </w:rPr>
           </w:pPr>
-          <w:hyperlink w:anchor="_Toc520473262" w:history="1">
+          <w:hyperlink w:anchor="_Toc521074812" w:history="1">
             <w:r>
               <w:rPr>
                 <w:rStyle w:val="Hyperlink"/>
@@ -2107,7 +2133,76 @@
                 <w:noProof/>
                 <w:webHidden/>
               </w:rPr>
-              <w:instrText xml:space="preserve"> PAGEREF _Toc520473262 \h </w:instrText>
+              <w:instrText xml:space="preserve"> PAGEREF _Toc521074812 \h </w:instrText>
+            </w:r>
+            <w:r>
+              <w:rPr>
+                <w:noProof/>
+                <w:webHidden/>
+              </w:rPr>
+            </w:r>
+            <w:r>
+              <w:rPr>
+                <w:noProof/>
+                <w:webHidden/>
+              </w:rPr>
+              <w:fldChar w:fldCharType="separate"/>
+            </w:r>
+            <w:r>
+              <w:rPr>
+                <w:noProof/>
+                <w:webHidden/>
+              </w:rPr>
+              <w:t>10</w:t>
+            </w:r>
+            <w:r>
+              <w:rPr>
+                <w:noProof/>
+                <w:webHidden/>
+              </w:rPr>
+              <w:fldChar w:fldCharType="end"/>
+            </w:r>
+          </w:hyperlink>
+        </w:p>
+        <w:p>
+          <w:pPr>
+            <w:pStyle w:val="TOC3"/>
+            <w:tabs>
+              <w:tab w:val="right" w:leader="dot" w:pos="9350"/>
+            </w:tabs>
+            <w:rPr>
+              <w:rFonts w:eastAsiaTheme="minorEastAsia"/>
+              <w:noProof/>
+            </w:rPr>
+          </w:pPr>
+          <w:hyperlink w:anchor="_Toc521074813" w:history="1">
+            <w:r>
+              <w:rPr>
+                <w:rStyle w:val="Hyperlink"/>
+                <w:noProof/>
+              </w:rPr>
+              <w:t>Filtering and ESD Protection</w:t>
+            </w:r>
+            <w:r>
+              <w:rPr>
+                <w:noProof/>
+                <w:webHidden/>
+              </w:rPr>
+              <w:tab/>
+            </w:r>
+            <w:r>
+              <w:rPr>
+                <w:noProof/>
+                <w:webHidden/>
+              </w:rPr>
+              <w:fldChar w:fldCharType="begin"/>
+            </w:r>
+            <w:r>
+              <w:rPr>
+                <w:noProof/>
+                <w:webHidden/>
+              </w:rPr>
+              <w:instrText xml:space="preserve"> PAGEREF _Toc521074813 \h </w:instrText>
             </w:r>
             <w:r>
               <w:rPr>
@@ -2145,10 +2240,11 @@
               <w:tab w:val="right" w:leader="dot" w:pos="9350"/>
             </w:tabs>
             <w:rPr>
+              <w:rFonts w:eastAsiaTheme="minorEastAsia"/>
               <w:noProof/>
             </w:rPr>
           </w:pPr>
-          <w:hyperlink w:anchor="_Toc520473263" w:history="1">
+          <w:hyperlink w:anchor="_Toc521074814" w:history="1">
             <w:r>
               <w:rPr>
                 <w:rStyle w:val="Hyperlink"/>
@@ -2175,143 +2271,7 @@
                 <w:noProof/>
                 <w:webHidden/>
               </w:rPr>
-              <w:instrText xml:space="preserve"> PAGEREF _Toc520473263 \h </w:instrText>
-            </w:r>
-            <w:r>
-              <w:rPr>
-                <w:noProof/>
-                <w:webHidden/>
-              </w:rPr>
-            </w:r>
-            <w:r>
-              <w:rPr>
-                <w:noProof/>
-                <w:webHidden/>
-              </w:rPr>
-              <w:fldChar w:fldCharType="separate"/>
-            </w:r>
-            <w:r>
-              <w:rPr>
-                <w:noProof/>
-                <w:webHidden/>
-              </w:rPr>
-              <w:t>10</w:t>
-            </w:r>
-            <w:r>
-              <w:rPr>
-                <w:noProof/>
-                <w:webHidden/>
-              </w:rPr>
-              <w:fldChar w:fldCharType="end"/>
-            </w:r>
-          </w:hyperlink>
-        </w:p>
-        <w:p>
-          <w:pPr>
-            <w:pStyle w:val="TOC3"/>
-            <w:tabs>
-              <w:tab w:val="right" w:leader="dot" w:pos="9350"/>
-            </w:tabs>
-            <w:rPr>
-              <w:noProof/>
-            </w:rPr>
-          </w:pPr>
-          <w:hyperlink w:anchor="_Toc520473264" w:history="1">
-            <w:r>
-              <w:rPr>
-                <w:rStyle w:val="Hyperlink"/>
-                <w:noProof/>
-              </w:rPr>
-              <w:t>USB OTG</w:t>
-            </w:r>
-            <w:r>
-              <w:rPr>
-                <w:noProof/>
-                <w:webHidden/>
-              </w:rPr>
-              <w:tab/>
-            </w:r>
-            <w:r>
-              <w:rPr>
-                <w:noProof/>
-                <w:webHidden/>
-              </w:rPr>
-              <w:fldChar w:fldCharType="begin"/>
-            </w:r>
-            <w:r>
-              <w:rPr>
-                <w:noProof/>
-                <w:webHidden/>
-              </w:rPr>
-              <w:instrText xml:space="preserve"> PAGEREF _Toc520473264 \h </w:instrText>
-            </w:r>
-            <w:r>
-              <w:rPr>
-                <w:noProof/>
-                <w:webHidden/>
-              </w:rPr>
-            </w:r>
-            <w:r>
-              <w:rPr>
-                <w:noProof/>
-                <w:webHidden/>
-              </w:rPr>
-              <w:fldChar w:fldCharType="separate"/>
-            </w:r>
-            <w:r>
-              <w:rPr>
-                <w:noProof/>
-                <w:webHidden/>
-              </w:rPr>
-              <w:t>10</w:t>
-            </w:r>
-            <w:r>
-              <w:rPr>
-                <w:noProof/>
-                <w:webHidden/>
-              </w:rPr>
-              <w:fldChar w:fldCharType="end"/>
-            </w:r>
-          </w:hyperlink>
-        </w:p>
-        <w:p>
-          <w:pPr>
-            <w:pStyle w:val="TOC3"/>
-            <w:tabs>
-              <w:tab w:val="right" w:leader="dot" w:pos="9350"/>
-            </w:tabs>
-            <w:rPr>
-              <w:noProof/>
-            </w:rPr>
-          </w:pPr>
-          <w:hyperlink w:anchor="_Toc520473265" w:history="1">
-            <w:r>
-              <w:rPr>
-                <w:rStyle w:val="Hyperlink"/>
-                <w:noProof/>
-              </w:rPr>
-              <w:t>UART</w:t>
-            </w:r>
-            <w:r>
-              <w:rPr>
-                <w:noProof/>
-                <w:webHidden/>
-              </w:rPr>
-              <w:tab/>
-            </w:r>
-            <w:r>
-              <w:rPr>
-                <w:noProof/>
-                <w:webHidden/>
-              </w:rPr>
-              <w:fldChar w:fldCharType="begin"/>
-            </w:r>
-            <w:r>
-              <w:rPr>
-                <w:noProof/>
-                <w:webHidden/>
-              </w:rPr>
-              <w:instrText xml:space="preserve"> PAGEREF _Toc520473265 \h </w:instrText>
+              <w:instrText xml:space="preserve"> PAGEREF _Toc521074814 \h </w:instrText>
             </w:r>
             <w:r>
               <w:rPr>
@@ -2353,7 +2313,7 @@
               <w:noProof/>
             </w:rPr>
           </w:pPr>
-          <w:hyperlink w:anchor="_Toc520473266" w:history="1">
+          <w:hyperlink w:anchor="_Toc521074815" w:history="1">
             <w:r>
               <w:rPr>
                 <w:rStyle w:val="Hyperlink"/>
@@ -2380,7 +2340,7 @@
                 <w:noProof/>
                 <w:webHidden/>
               </w:rPr>
-              <w:instrText xml:space="preserve"> PAGEREF _Toc520473266 \h </w:instrText>
+              <w:instrText xml:space="preserve"> PAGEREF _Toc521074815 \h </w:instrText>
             </w:r>
             <w:r>
               <w:rPr>
@@ -2400,7 +2360,7 @@
                 <w:noProof/>
                 <w:webHidden/>
               </w:rPr>
-              <w:t>11</w:t>
+              <w:t>12</w:t>
             </w:r>
             <w:r>
               <w:rPr>
@@ -2422,7 +2382,7 @@
               <w:noProof/>
             </w:rPr>
           </w:pPr>
-          <w:hyperlink w:anchor="_Toc520473267" w:history="1">
+          <w:hyperlink w:anchor="_Toc521074816" w:history="1">
             <w:r>
               <w:rPr>
                 <w:rStyle w:val="Hyperlink"/>
@@ -2449,7 +2409,7 @@
                 <w:noProof/>
                 <w:webHidden/>
               </w:rPr>
-              <w:instrText xml:space="preserve"> PAGEREF _Toc520473267 \h </w:instrText>
+              <w:instrText xml:space="preserve"> PAGEREF _Toc521074816 \h </w:instrText>
             </w:r>
             <w:r>
               <w:rPr>
@@ -2469,7 +2429,7 @@
                 <w:noProof/>
                 <w:webHidden/>
               </w:rPr>
-              <w:t>12</w:t>
+              <w:t>13</w:t>
             </w:r>
             <w:r>
               <w:rPr>
@@ -2491,7 +2451,7 @@
               <w:noProof/>
             </w:rPr>
           </w:pPr>
-          <w:hyperlink w:anchor="_Toc520473268" w:history="1">
+          <w:hyperlink w:anchor="_Toc521074817" w:history="1">
             <w:r>
               <w:rPr>
                 <w:rStyle w:val="Hyperlink"/>
@@ -2518,7 +2478,7 @@
                 <w:noProof/>
                 <w:webHidden/>
               </w:rPr>
-              <w:instrText xml:space="preserve"> PAGEREF _Toc520473268 \h </w:instrText>
+              <w:instrText xml:space="preserve"> PAGEREF _Toc521074817 \h </w:instrText>
             </w:r>
             <w:r>
               <w:rPr>
@@ -2538,7 +2498,7 @@
                 <w:noProof/>
                 <w:webHidden/>
               </w:rPr>
-              <w:t>13</w:t>
+              <w:t>14</w:t>
             </w:r>
             <w:r>
               <w:rPr>
@@ -2560,7 +2520,7 @@
               <w:noProof/>
             </w:rPr>
           </w:pPr>
-          <w:hyperlink w:anchor="_Toc520473269" w:history="1">
+          <w:hyperlink w:anchor="_Toc521074818" w:history="1">
             <w:r>
               <w:rPr>
                 <w:rStyle w:val="Hyperlink"/>
@@ -2587,7 +2547,7 @@
                 <w:noProof/>
                 <w:webHidden/>
               </w:rPr>
-              <w:instrText xml:space="preserve"> PAGEREF _Toc520473269 \h </w:instrText>
+              <w:instrText xml:space="preserve"> PAGEREF _Toc521074818 \h </w:instrText>
             </w:r>
             <w:r>
               <w:rPr>
@@ -2607,7 +2567,7 @@
                 <w:noProof/>
                 <w:webHidden/>
               </w:rPr>
-              <w:t>14</w:t>
+              <w:t>15</w:t>
             </w:r>
             <w:r>
               <w:rPr>
@@ -2629,7 +2589,7 @@
               <w:noProof/>
             </w:rPr>
           </w:pPr>
-          <w:hyperlink w:anchor="_Toc520473270" w:history="1">
+          <w:hyperlink w:anchor="_Toc521074819" w:history="1">
             <w:r>
               <w:rPr>
                 <w:rStyle w:val="Hyperlink"/>
@@ -2656,7 +2616,7 @@
                 <w:noProof/>
                 <w:webHidden/>
               </w:rPr>
-              <w:instrText xml:space="preserve"> PAGEREF _Toc520473270 \h </w:instrText>
+              <w:instrText xml:space="preserve"> PAGEREF _Toc521074819 \h </w:instrText>
             </w:r>
             <w:r>
               <w:rPr>
@@ -2676,7 +2636,7 @@
                 <w:noProof/>
                 <w:webHidden/>
               </w:rPr>
-              <w:t>15</w:t>
+              <w:t>16</w:t>
             </w:r>
             <w:r>
               <w:rPr>
@@ -2708,12 +2668,12 @@
       <w:pPr>
         <w:pStyle w:val="Heading1"/>
       </w:pPr>
-      <w:bookmarkStart w:id="8" w:name="_Toc520473234"/>
+      <w:bookmarkStart w:id="9" w:name="_Toc521074784"/>
       <w:r>
         <w:lastRenderedPageBreak/>
         <w:t>Revision History</w:t>
       </w:r>
-      <w:bookmarkEnd w:id="8"/>
+      <w:bookmarkEnd w:id="9"/>
     </w:p>
     <w:p/>
     <w:tbl>
@@ -2840,10 +2800,76 @@
           </w:p>
         </w:tc>
       </w:tr>
+      <w:tr>
+        <w:tc>
+          <w:tcPr>
+            <w:tcW w:w="1155" w:type="dxa"/>
+          </w:tcPr>
+          <w:p>
+            <w:pPr>
+              <w:pStyle w:val="NoSpacing"/>
+            </w:pPr>
+            <w:r>
+              <w:t>v</w:t>
+            </w:r>
+            <w:r>
+              <w:t>0.1</w:t>
+            </w:r>
+          </w:p>
+        </w:tc>
+        <w:tc>
+          <w:tcPr>
+            <w:tcW w:w="1215" w:type="dxa"/>
+          </w:tcPr>
+          <w:p>
+            <w:pPr>
+              <w:pStyle w:val="NoSpacing"/>
+            </w:pPr>
+            <w:r>
+              <w:t>08/03/18</w:t>
+            </w:r>
+          </w:p>
+        </w:tc>
+        <w:tc>
+          <w:tcPr>
+            <w:tcW w:w="1095" w:type="dxa"/>
+          </w:tcPr>
+          <w:p>
+            <w:pPr>
+              <w:pStyle w:val="NoSpacing"/>
+            </w:pPr>
+            <w:r>
+              <w:t>MS</w:t>
+            </w:r>
+          </w:p>
+        </w:tc>
+        <w:tc>
+          <w:tcPr>
+            <w:tcW w:w="5880" w:type="dxa"/>
+          </w:tcPr>
+          <w:p>
+            <w:pPr>
+              <w:pStyle w:val="NoSpacing"/>
+            </w:pPr>
+            <w:r>
+              <w:t xml:space="preserve">Updates to Detailed Implementation </w:t>
+            </w:r>
+            <w:r>
+              <w:t xml:space="preserve">and Test Points </w:t>
+            </w:r>
+            <w:r>
+              <w:t>section</w:t>
+            </w:r>
+            <w:r>
+              <w:t>s</w:t>
+            </w:r>
+          </w:p>
+        </w:tc>
+      </w:tr>
     </w:tbl>
     <w:p>
-      <w:bookmarkStart w:id="9" w:name="_90mc1xeuqz5k" w:colFirst="0" w:colLast="0"/>
-      <w:bookmarkEnd w:id="9"/>
+      <w:bookmarkStart w:id="10" w:name="_90mc1xeuqz5k" w:colFirst="0" w:colLast="0"/>
+      <w:bookmarkEnd w:id="10"/>
       <w:r>
         <w:br w:type="page"/>
       </w:r>
@@ -2852,12 +2878,12 @@
       <w:pPr>
         <w:pStyle w:val="Heading1"/>
       </w:pPr>
-      <w:bookmarkStart w:id="10" w:name="_Toc520473235"/>
+      <w:bookmarkStart w:id="11" w:name="_Toc521074785"/>
       <w:r>
         <w:lastRenderedPageBreak/>
         <w:t>Overview</w:t>
       </w:r>
-      <w:bookmarkEnd w:id="10"/>
+      <w:bookmarkEnd w:id="11"/>
       <w:r>
         <w:br w:type="page"/>
       </w:r>
@@ -2866,22 +2892,22 @@
       <w:pPr>
         <w:pStyle w:val="Heading1"/>
       </w:pPr>
-      <w:bookmarkStart w:id="11" w:name="_Toc520473236"/>
+      <w:bookmarkStart w:id="12" w:name="_Toc521074786"/>
       <w:r>
         <w:lastRenderedPageBreak/>
         <w:t>Functional Description</w:t>
       </w:r>
-      <w:bookmarkEnd w:id="11"/>
+      <w:bookmarkEnd w:id="12"/>
     </w:p>
     <w:p>
       <w:pPr>
         <w:pStyle w:val="Heading2"/>
       </w:pPr>
-      <w:bookmarkStart w:id="12" w:name="_Toc520473237"/>
+      <w:bookmarkStart w:id="13" w:name="_Toc521074787"/>
       <w:r>
         <w:t>Reconfigurable IO</w:t>
       </w:r>
-      <w:bookmarkEnd w:id="12"/>
+      <w:bookmarkEnd w:id="13"/>
       <w:r>
         <w:br w:type="page"/>
       </w:r>
@@ -2890,22 +2916,22 @@
       <w:pPr>
         <w:pStyle w:val="Heading1"/>
       </w:pPr>
-      <w:bookmarkStart w:id="13" w:name="_Toc520473238"/>
+      <w:bookmarkStart w:id="14" w:name="_Toc521074788"/>
       <w:r>
         <w:lastRenderedPageBreak/>
         <w:t>Detailed Implementation</w:t>
       </w:r>
-      <w:bookmarkEnd w:id="13"/>
+      <w:bookmarkEnd w:id="14"/>
     </w:p>
     <w:p>
       <w:pPr>
         <w:pStyle w:val="Heading2"/>
       </w:pPr>
-      <w:bookmarkStart w:id="14" w:name="_Toc520473239"/>
+      <w:bookmarkStart w:id="15" w:name="_Toc521074789"/>
       <w:r>
         <w:t>Mechanical</w:t>
       </w:r>
-      <w:bookmarkEnd w:id="14"/>
+      <w:bookmarkEnd w:id="15"/>
     </w:p>
     <w:p>
       <w:r>
@@ -2917,6 +2943,9 @@
         <w:jc w:val="center"/>
       </w:pPr>
       <w:r>
+        <w:rPr>
+          <w:noProof/>
+        </w:rPr>
         <w:drawing>
           <wp:inline distT="114300" distB="114300" distL="114300" distR="114300" wp14:anchorId="5B6BDEDA" wp14:editId="54514509">
             <wp:extent cx="2457450" cy="1714500"/>
@@ -2958,11 +2987,11 @@
       <w:pPr>
         <w:pStyle w:val="Heading3"/>
       </w:pPr>
-      <w:bookmarkStart w:id="15" w:name="_Toc520473240"/>
+      <w:bookmarkStart w:id="16" w:name="_Toc521074790"/>
       <w:r>
         <w:t>Form Factor</w:t>
       </w:r>
-      <w:bookmarkEnd w:id="15"/>
+      <w:bookmarkEnd w:id="16"/>
     </w:p>
     <w:p>
       <w:r>
@@ -2983,6 +3012,9 @@
         <w:jc w:val="center"/>
       </w:pPr>
       <w:r>
+        <w:rPr>
+          <w:noProof/>
+        </w:rPr>
         <w:drawing>
           <wp:inline distT="114300" distB="114300" distL="114300" distR="114300" wp14:anchorId="4CD23D11" wp14:editId="387D8400">
             <wp:extent cx="962025" cy="2333625"/>
@@ -3029,11 +3061,11 @@
       <w:pPr>
         <w:pStyle w:val="Heading3"/>
       </w:pPr>
-      <w:bookmarkStart w:id="16" w:name="_Toc520473241"/>
+      <w:bookmarkStart w:id="17" w:name="_Toc521074791"/>
       <w:r>
         <w:t>Height and Clearance</w:t>
       </w:r>
-      <w:bookmarkEnd w:id="16"/>
+      <w:bookmarkEnd w:id="17"/>
     </w:p>
     <w:p>
       <w:r>
@@ -3144,7 +3176,21 @@
         <w:rPr>
           <w:b/>
         </w:rPr>
-        <w:t>DF40C-60DP-0.4V(51)</w:t>
+        <w:t>DF40C-60DP-0.4</w:t>
+      </w:r>
+      <w:proofErr w:type="gramStart"/>
+      <w:r>
+        <w:rPr>
+          <w:b/>
+        </w:rPr>
+        <w:t>V(</w:t>
+      </w:r>
+      <w:proofErr w:type="gramEnd"/>
+      <w:r>
+        <w:rPr>
+          <w:b/>
+        </w:rPr>
+        <w:t>51)</w:t>
       </w:r>
       <w:r>
         <w:t xml:space="preserve">).  The mating connector has a mating height of </w:t>
@@ -3172,12 +3218,12 @@
       <w:pPr>
         <w:pStyle w:val="Heading3"/>
       </w:pPr>
-      <w:bookmarkStart w:id="17" w:name="_Toc520473242"/>
+      <w:bookmarkStart w:id="18" w:name="_Toc521074792"/>
       <w:r>
         <w:lastRenderedPageBreak/>
         <w:t>Mounting Holes</w:t>
       </w:r>
-      <w:bookmarkEnd w:id="17"/>
+      <w:bookmarkEnd w:id="18"/>
     </w:p>
     <w:p>
       <w:r>
@@ -3197,11 +3243,11 @@
       <w:pPr>
         <w:pStyle w:val="Heading3"/>
       </w:pPr>
-      <w:bookmarkStart w:id="18" w:name="_Toc520473243"/>
+      <w:bookmarkStart w:id="19" w:name="_Toc521074793"/>
       <w:r>
         <w:t>Enclosure</w:t>
       </w:r>
-      <w:bookmarkEnd w:id="18"/>
+      <w:bookmarkEnd w:id="19"/>
     </w:p>
     <w:p>
       <w:r>
@@ -3212,21 +3258,21 @@
       <w:pPr>
         <w:pStyle w:val="Heading2"/>
       </w:pPr>
-      <w:bookmarkStart w:id="19" w:name="_Toc520473244"/>
+      <w:bookmarkStart w:id="20" w:name="_Toc521074794"/>
       <w:r>
         <w:t>Environmental</w:t>
       </w:r>
-      <w:bookmarkEnd w:id="19"/>
+      <w:bookmarkEnd w:id="20"/>
     </w:p>
     <w:p>
       <w:pPr>
         <w:pStyle w:val="Heading3"/>
       </w:pPr>
-      <w:bookmarkStart w:id="20" w:name="_Toc520473245"/>
+      <w:bookmarkStart w:id="21" w:name="_Toc521074795"/>
       <w:r>
         <w:t>Temperature</w:t>
       </w:r>
-      <w:bookmarkEnd w:id="20"/>
+      <w:bookmarkEnd w:id="21"/>
     </w:p>
     <w:p>
       <w:r>
@@ -3236,7 +3282,25 @@
         <w:rPr>
           <w:b/>
         </w:rPr>
-        <w:t>0-70°C</w:t>
+        <w:t>-20</w:t>
+      </w:r>
+      <w:r>
+        <w:rPr>
+          <w:b/>
+        </w:rPr>
+        <w:t>°C</w:t>
+      </w:r>
+      <w:r>
+        <w:rPr>
+          <w:b/>
+        </w:rPr>
+        <w:t xml:space="preserve"> to 8</w:t>
+      </w:r>
+      <w:r>
+        <w:rPr>
+          <w:b/>
+        </w:rPr>
+        <w:t>0°C</w:t>
       </w:r>
       <w:r>
         <w:t>.</w:t>
@@ -3246,24 +3310,26 @@
       <w:pPr>
         <w:pStyle w:val="Heading3"/>
       </w:pPr>
-      <w:bookmarkStart w:id="21" w:name="_Toc520473246"/>
-      <w:r>
-        <w:rPr>
-          <w:highlight w:val="yellow"/>
-        </w:rPr>
+      <w:bookmarkStart w:id="22" w:name="_Toc521074796"/>
+      <w:r>
         <w:t>Shock and Vibration</w:t>
       </w:r>
-      <w:bookmarkEnd w:id="21"/>
+      <w:bookmarkEnd w:id="22"/>
+    </w:p>
+    <w:p>
+      <w:r>
+        <w:t>There is no specific shock and vibration requirement for the MoM-S1 module.</w:t>
+      </w:r>
     </w:p>
     <w:p>
       <w:pPr>
         <w:pStyle w:val="Heading3"/>
       </w:pPr>
-      <w:bookmarkStart w:id="22" w:name="_Toc520473247"/>
+      <w:bookmarkStart w:id="23" w:name="_Toc521074797"/>
       <w:r>
         <w:t>Compliance</w:t>
       </w:r>
-      <w:bookmarkEnd w:id="22"/>
+      <w:bookmarkEnd w:id="23"/>
     </w:p>
     <w:p>
       <w:r>
@@ -3273,44 +3339,62 @@
     <w:p>
       <w:pPr>
         <w:pStyle w:val="Heading3"/>
-        <w:rPr>
-          <w:highlight w:val="yellow"/>
-        </w:rPr>
       </w:pPr>
-      <w:bookmarkStart w:id="23" w:name="_Toc520473248"/>
-      <w:r>
-        <w:rPr>
-          <w:highlight w:val="yellow"/>
-        </w:rPr>
+      <w:bookmarkStart w:id="24" w:name="_Toc521074798"/>
+      <w:r>
         <w:t>Reliability</w:t>
       </w:r>
-      <w:bookmarkEnd w:id="23"/>
+      <w:bookmarkEnd w:id="24"/>
+    </w:p>
+    <w:p>
+      <w:r>
+        <w:t>There is no specific reliability requirement for the MoM-S1 module.</w:t>
+      </w:r>
     </w:p>
     <w:p>
       <w:pPr>
         <w:pStyle w:val="Heading3"/>
-        <w:rPr>
-          <w:highlight w:val="yellow"/>
-        </w:rPr>
       </w:pPr>
-      <w:bookmarkStart w:id="24" w:name="_Toc520473249"/>
-      <w:r>
-        <w:rPr>
-          <w:highlight w:val="yellow"/>
-        </w:rPr>
+      <w:bookmarkStart w:id="25" w:name="_Toc521074799"/>
+      <w:r>
         <w:t>Electromagnetic Interference (EMI)</w:t>
       </w:r>
-      <w:bookmarkEnd w:id="24"/>
+      <w:bookmarkEnd w:id="25"/>
+    </w:p>
+    <w:p>
+      <w:r>
+        <w:t>To limit noise emissions and provide immunity for external noise sources, the MoM-S1 module has been designed to follow all recommended EMC requirements put forth in the specifications for individual components</w:t>
+      </w:r>
+      <w:r>
+        <w:t xml:space="preserve"> onboard the module</w:t>
+      </w:r>
+      <w:r>
+        <w:t>.  This includes safeguards such as additional filtering</w:t>
+      </w:r>
+      <w:r>
+        <w:t xml:space="preserve"> of power supply lines and sensitive signals</w:t>
+      </w:r>
+      <w:r>
+        <w:t xml:space="preserve"> and local decoupling of power supply pins to individual chips.</w:t>
+      </w:r>
+    </w:p>
+    <w:p>
+      <w:r>
+        <w:t>Additional EMI prot</w:t>
+      </w:r>
+      <w:r>
+        <w:t>ection in the form of filtering or shielding may be required depending on the user’s application.  These measures must be integrated into a user’s custom PCB design as they are not included in the MoM-S1 module.</w:t>
+      </w:r>
     </w:p>
     <w:p>
       <w:pPr>
         <w:pStyle w:val="Heading2"/>
       </w:pPr>
-      <w:bookmarkStart w:id="25" w:name="_Toc520473250"/>
+      <w:bookmarkStart w:id="26" w:name="_Toc521074800"/>
       <w:r>
         <w:t>Power</w:t>
       </w:r>
-      <w:bookmarkEnd w:id="25"/>
+      <w:bookmarkEnd w:id="26"/>
     </w:p>
     <w:p>
       <w:r>
@@ -3321,11 +3405,11 @@
       <w:pPr>
         <w:pStyle w:val="Heading3"/>
       </w:pPr>
-      <w:bookmarkStart w:id="26" w:name="_Toc520473251"/>
+      <w:bookmarkStart w:id="27" w:name="_Toc521074801"/>
       <w:r>
         <w:t>Voltage Tree</w:t>
       </w:r>
-      <w:bookmarkEnd w:id="26"/>
+      <w:bookmarkEnd w:id="27"/>
     </w:p>
     <w:p>
       <w:r>
@@ -3335,6 +3419,10 @@
     <w:p/>
     <w:p>
       <w:r>
+        <w:rPr>
+          <w:noProof/>
+        </w:rPr>
+        <w:lastRenderedPageBreak/>
         <w:drawing>
           <wp:inline distT="114300" distB="114300" distL="114300" distR="114300" wp14:anchorId="423DD123" wp14:editId="588CFD16">
             <wp:extent cx="5943600" cy="1485900"/>
@@ -3391,9 +3479,10 @@
         <w:tblLook w:val="04A0" w:firstRow="1" w:lastRow="0" w:firstColumn="1" w:lastColumn="0" w:noHBand="0" w:noVBand="1"/>
       </w:tblPr>
       <w:tblGrid>
-        <w:gridCol w:w="1419"/>
-        <w:gridCol w:w="2082"/>
-        <w:gridCol w:w="1996"/>
+        <w:gridCol w:w="1350"/>
+        <w:gridCol w:w="1975"/>
+        <w:gridCol w:w="1890"/>
+        <w:gridCol w:w="3240"/>
       </w:tblGrid>
       <w:tr>
         <w:trPr>
@@ -3401,8 +3490,8 @@
         </w:trPr>
         <w:tc>
           <w:tcPr>
-            <w:tcW w:w="5497" w:type="dxa"/>
-            <w:gridSpan w:val="3"/>
+            <w:tcW w:w="8455" w:type="dxa"/>
+            <w:gridSpan w:val="4"/>
             <w:shd w:val="clear" w:color="auto" w:fill="B4C6E7" w:themeFill="accent1" w:themeFillTint="66"/>
           </w:tcPr>
           <w:p>
@@ -3427,7 +3516,7 @@
         </w:trPr>
         <w:tc>
           <w:tcPr>
-            <w:tcW w:w="1419" w:type="dxa"/>
+            <w:tcW w:w="1350" w:type="dxa"/>
           </w:tcPr>
           <w:p>
             <w:pPr>
@@ -3446,7 +3535,7 @@
         </w:tc>
         <w:tc>
           <w:tcPr>
-            <w:tcW w:w="2082" w:type="dxa"/>
+            <w:tcW w:w="1975" w:type="dxa"/>
           </w:tcPr>
           <w:p>
             <w:pPr>
@@ -3465,7 +3554,7 @@
         </w:tc>
         <w:tc>
           <w:tcPr>
-            <w:tcW w:w="1996" w:type="dxa"/>
+            <w:tcW w:w="1890" w:type="dxa"/>
           </w:tcPr>
           <w:p>
             <w:pPr>
@@ -3479,6 +3568,25 @@
                 <w:b/>
               </w:rPr>
               <w:t>Designed Capacity</w:t>
+            </w:r>
+          </w:p>
+        </w:tc>
+        <w:tc>
+          <w:tcPr>
+            <w:tcW w:w="3240" w:type="dxa"/>
+          </w:tcPr>
+          <w:p>
+            <w:pPr>
+              <w:jc w:val="center"/>
+              <w:rPr>
+                <w:b/>
+              </w:rPr>
+            </w:pPr>
+            <w:r>
+              <w:rPr>
+                <w:b/>
+              </w:rPr>
+              <w:t>Interface Connector Capacity</w:t>
             </w:r>
           </w:p>
         </w:tc>
@@ -3489,20 +3597,25 @@
         </w:trPr>
         <w:tc>
           <w:tcPr>
-            <w:tcW w:w="1419" w:type="dxa"/>
-          </w:tcPr>
-          <w:p>
-            <w:r>
-              <w:lastRenderedPageBreak/>
+            <w:tcW w:w="1350" w:type="dxa"/>
+          </w:tcPr>
+          <w:p>
+            <w:pPr>
+              <w:jc w:val="center"/>
+            </w:pPr>
+            <w:r>
               <w:t>5V</w:t>
             </w:r>
           </w:p>
         </w:tc>
         <w:tc>
           <w:tcPr>
-            <w:tcW w:w="2082" w:type="dxa"/>
-          </w:tcPr>
-          <w:p>
+            <w:tcW w:w="1975" w:type="dxa"/>
+          </w:tcPr>
+          <w:p>
+            <w:pPr>
+              <w:jc w:val="center"/>
+            </w:pPr>
             <w:r>
               <w:t>TI TPS82140</w:t>
             </w:r>
@@ -3510,11 +3623,27 @@
         </w:tc>
         <w:tc>
           <w:tcPr>
-            <w:tcW w:w="1996" w:type="dxa"/>
-          </w:tcPr>
-          <w:p>
+            <w:tcW w:w="1890" w:type="dxa"/>
+          </w:tcPr>
+          <w:p>
+            <w:pPr>
+              <w:jc w:val="center"/>
+            </w:pPr>
             <w:r>
               <w:t>2A @ 5V</w:t>
+            </w:r>
+          </w:p>
+        </w:tc>
+        <w:tc>
+          <w:tcPr>
+            <w:tcW w:w="3240" w:type="dxa"/>
+          </w:tcPr>
+          <w:p>
+            <w:pPr>
+              <w:jc w:val="center"/>
+            </w:pPr>
+            <w:r>
+              <w:t>1.5A @ 5V</w:t>
             </w:r>
           </w:p>
         </w:tc>
@@ -3525,9 +3654,12 @@
         </w:trPr>
         <w:tc>
           <w:tcPr>
-            <w:tcW w:w="1419" w:type="dxa"/>
-          </w:tcPr>
-          <w:p>
+            <w:tcW w:w="1350" w:type="dxa"/>
+          </w:tcPr>
+          <w:p>
+            <w:pPr>
+              <w:jc w:val="center"/>
+            </w:pPr>
             <w:r>
               <w:t>3.3V</w:t>
             </w:r>
@@ -3535,9 +3667,12 @@
         </w:tc>
         <w:tc>
           <w:tcPr>
-            <w:tcW w:w="2082" w:type="dxa"/>
-          </w:tcPr>
-          <w:p>
+            <w:tcW w:w="1975" w:type="dxa"/>
+          </w:tcPr>
+          <w:p>
+            <w:pPr>
+              <w:jc w:val="center"/>
+            </w:pPr>
             <w:r>
               <w:t>Microchip MIC5353</w:t>
             </w:r>
@@ -3545,11 +3680,27 @@
         </w:tc>
         <w:tc>
           <w:tcPr>
-            <w:tcW w:w="1996" w:type="dxa"/>
-          </w:tcPr>
-          <w:p>
+            <w:tcW w:w="1890" w:type="dxa"/>
+          </w:tcPr>
+          <w:p>
+            <w:pPr>
+              <w:jc w:val="center"/>
+            </w:pPr>
             <w:r>
               <w:t>500mA @ 3.3V</w:t>
+            </w:r>
+          </w:p>
+        </w:tc>
+        <w:tc>
+          <w:tcPr>
+            <w:tcW w:w="3240" w:type="dxa"/>
+          </w:tcPr>
+          <w:p>
+            <w:pPr>
+              <w:jc w:val="center"/>
+            </w:pPr>
+            <w:r>
+              <w:t>450mA @ 3.3V</w:t>
             </w:r>
           </w:p>
         </w:tc>
@@ -3559,35 +3710,45 @@
       <w:pPr>
         <w:pStyle w:val="Heading3"/>
       </w:pPr>
-      <w:bookmarkStart w:id="27" w:name="_Toc520473252"/>
-      <w:r>
-        <w:t>Rating</w:t>
-      </w:r>
-      <w:bookmarkEnd w:id="27"/>
     </w:p>
     <w:p>
       <w:r>
-        <w:t xml:space="preserve">The MoM-S1 module has been designed such that its rated input power requirement is </w:t>
-      </w:r>
-      <w:r>
-        <w:rPr>
-          <w:b/>
-        </w:rPr>
-        <w:t>1.042A @ 12V</w:t>
-      </w:r>
-      <w:r>
-        <w:t xml:space="preserve"> and provides the rated output power stated in the section above.</w:t>
+        <w:t>The interface connector values given above assume worst case given the estimated MCU and 3.3V regulator power requirements shown in the figure above.</w:t>
       </w:r>
     </w:p>
     <w:p>
       <w:pPr>
         <w:pStyle w:val="Heading3"/>
       </w:pPr>
-      <w:bookmarkStart w:id="28" w:name="_Toc520473253"/>
+      <w:bookmarkStart w:id="28" w:name="_Toc521074802"/>
+      <w:r>
+        <w:t>Rating</w:t>
+      </w:r>
+      <w:bookmarkEnd w:id="28"/>
+    </w:p>
+    <w:p>
+      <w:r>
+        <w:t xml:space="preserve">The MoM-S1 module has been designed such that its rated input power requirement is </w:t>
+      </w:r>
+      <w:r>
+        <w:rPr>
+          <w:b/>
+        </w:rPr>
+        <w:t>1.042A @ 12V</w:t>
+      </w:r>
+      <w:r>
+        <w:t xml:space="preserve"> and provides the rated output power stated in the section above.</w:t>
+      </w:r>
+    </w:p>
+    <w:p>
+      <w:pPr>
+        <w:pStyle w:val="Heading3"/>
+      </w:pPr>
+      <w:bookmarkStart w:id="29" w:name="_Toc521074803"/>
       <w:r>
         <w:t>Sequencing</w:t>
       </w:r>
-      <w:bookmarkEnd w:id="28"/>
+      <w:bookmarkEnd w:id="29"/>
     </w:p>
     <w:p>
       <w:r>
@@ -3598,11 +3759,11 @@
       <w:pPr>
         <w:pStyle w:val="Heading2"/>
       </w:pPr>
-      <w:bookmarkStart w:id="29" w:name="_Toc520473254"/>
+      <w:bookmarkStart w:id="30" w:name="_Toc521074804"/>
       <w:r>
         <w:t>Processor</w:t>
       </w:r>
-      <w:bookmarkEnd w:id="29"/>
+      <w:bookmarkEnd w:id="30"/>
     </w:p>
     <w:p>
       <w:r>
@@ -3989,15 +4150,31 @@
       <w:pPr>
         <w:pStyle w:val="Heading2"/>
       </w:pPr>
-      <w:bookmarkStart w:id="30" w:name="_Toc520473255"/>
+      <w:bookmarkStart w:id="31" w:name="_Toc521074805"/>
       <w:r>
         <w:t>Configuration</w:t>
       </w:r>
-      <w:bookmarkEnd w:id="30"/>
+      <w:bookmarkEnd w:id="31"/>
     </w:p>
     <w:p>
       <w:r>
-        <w:t xml:space="preserve">The MoM-S module is programmed via the SWD interface on the MoM daughter board or through a custom board created by the user.  The MCU is programmed using the </w:t>
+        <w:t xml:space="preserve">The </w:t>
+      </w:r>
+      <w:proofErr w:type="spellStart"/>
+      <w:r>
+        <w:t>MoM</w:t>
+      </w:r>
+      <w:proofErr w:type="spellEnd"/>
+      <w:r>
+        <w:t xml:space="preserve">-S module is programmed via the SWD interface on the </w:t>
+      </w:r>
+      <w:proofErr w:type="spellStart"/>
+      <w:r>
+        <w:t>MoM</w:t>
+      </w:r>
+      <w:proofErr w:type="spellEnd"/>
+      <w:r>
+        <w:t xml:space="preserve"> daughter board or through a custom board created by the user.  The MCU is programmed using the </w:t>
       </w:r>
       <w:r>
         <w:rPr>
@@ -4043,7 +4220,9 @@
         <w:jc w:val="center"/>
       </w:pPr>
       <w:r>
-        <w:lastRenderedPageBreak/>
+        <w:rPr>
+          <w:noProof/>
+        </w:rPr>
         <w:drawing>
           <wp:inline distT="114300" distB="114300" distL="114300" distR="114300" wp14:anchorId="33D618DF" wp14:editId="378501B9">
             <wp:extent cx="3525394" cy="2347913"/>
@@ -4090,11 +4269,11 @@
       <w:pPr>
         <w:pStyle w:val="Heading2"/>
       </w:pPr>
-      <w:bookmarkStart w:id="31" w:name="_Toc520473256"/>
+      <w:bookmarkStart w:id="32" w:name="_Toc521074806"/>
       <w:r>
         <w:t>Clocking</w:t>
       </w:r>
-      <w:bookmarkEnd w:id="31"/>
+      <w:bookmarkEnd w:id="32"/>
     </w:p>
     <w:p>
       <w:r>
@@ -4114,11 +4293,11 @@
       <w:pPr>
         <w:pStyle w:val="Heading2"/>
       </w:pPr>
-      <w:bookmarkStart w:id="32" w:name="_Toc520473257"/>
+      <w:bookmarkStart w:id="33" w:name="_Toc521074807"/>
       <w:r>
         <w:t>Interfaces</w:t>
       </w:r>
-      <w:bookmarkEnd w:id="32"/>
+      <w:bookmarkEnd w:id="33"/>
     </w:p>
     <w:p>
       <w:r>
@@ -4129,11 +4308,11 @@
       <w:pPr>
         <w:pStyle w:val="Heading3"/>
       </w:pPr>
-      <w:bookmarkStart w:id="33" w:name="_Toc520473258"/>
+      <w:bookmarkStart w:id="34" w:name="_Toc521074808"/>
       <w:r>
         <w:t>USB</w:t>
       </w:r>
-      <w:bookmarkEnd w:id="33"/>
+      <w:bookmarkEnd w:id="34"/>
     </w:p>
     <w:p>
       <w:r>
@@ -4151,7 +4330,23 @@
     </w:p>
     <w:p>
       <w:r>
-        <w:t xml:space="preserve">There is no USB connector or additional hardware for other USB power management, ESD protection or other features (i.e. ID, VBUS) on the MoM-S module.  That hardware is located on the MoM daughter board </w:t>
+        <w:t xml:space="preserve">There is no USB connector or additional hardware for other USB power management, ESD protection or other features (i.e. ID, VBUS) on the </w:t>
+      </w:r>
+      <w:proofErr w:type="spellStart"/>
+      <w:r>
+        <w:t>MoM</w:t>
+      </w:r>
+      <w:proofErr w:type="spellEnd"/>
+      <w:r>
+        <w:t xml:space="preserve">-S module.  That hardware is located on the </w:t>
+      </w:r>
+      <w:proofErr w:type="spellStart"/>
+      <w:r>
+        <w:t>MoM</w:t>
+      </w:r>
+      <w:proofErr w:type="spellEnd"/>
+      <w:r>
+        <w:t xml:space="preserve"> daughter board </w:t>
       </w:r>
       <w:r>
         <w:t>and</w:t>
@@ -4164,11 +4359,11 @@
       <w:pPr>
         <w:pStyle w:val="Heading3"/>
       </w:pPr>
-      <w:bookmarkStart w:id="34" w:name="_Toc520473259"/>
+      <w:bookmarkStart w:id="35" w:name="_Toc521074809"/>
       <w:r>
         <w:t>User IO</w:t>
       </w:r>
-      <w:bookmarkEnd w:id="34"/>
+      <w:bookmarkEnd w:id="35"/>
     </w:p>
     <w:p>
       <w:r>
@@ -4181,20 +4376,34 @@
         <w:t>27 IOs</w:t>
       </w:r>
       <w:r>
-        <w:t xml:space="preserve"> from the MCU to the interface connector.  These may be used from any purpose.  Some examples include serial interfaces (SPI, I2C, etc…), analog pins or generic IO.</w:t>
+        <w:t xml:space="preserve"> from the MCU to the interface connector.  These may be used from any purpose.  Some examples include serial interfaces (SPI, I2C, </w:t>
+      </w:r>
+      <w:proofErr w:type="spellStart"/>
+      <w:r>
+        <w:t>etc</w:t>
+      </w:r>
+      <w:proofErr w:type="spellEnd"/>
+      <w:r>
+        <w:t>…), analog pins or generic IO.</w:t>
+      </w:r>
+    </w:p>
+    <w:p>
+      <w:r>
+        <w:lastRenderedPageBreak/>
+        <w:t>An additional 2 IOs from MCU are available via test point only.  See the Test Points section below for more information.</w:t>
       </w:r>
     </w:p>
     <w:p>
       <w:pPr>
         <w:pStyle w:val="Heading3"/>
       </w:pPr>
-      <w:bookmarkStart w:id="35" w:name="_sokgp9at4o4i" w:colFirst="0" w:colLast="0"/>
-      <w:bookmarkStart w:id="36" w:name="_Toc520473260"/>
-      <w:bookmarkEnd w:id="35"/>
+      <w:bookmarkStart w:id="36" w:name="_sokgp9at4o4i" w:colFirst="0" w:colLast="0"/>
+      <w:bookmarkStart w:id="37" w:name="_Toc521074810"/>
+      <w:bookmarkEnd w:id="36"/>
       <w:r>
         <w:t>LEDs</w:t>
       </w:r>
-      <w:bookmarkEnd w:id="36"/>
+      <w:bookmarkEnd w:id="37"/>
     </w:p>
     <w:p>
       <w:r>
@@ -4223,30 +4432,26 @@
       <w:pPr>
         <w:pStyle w:val="Heading2"/>
       </w:pPr>
-      <w:bookmarkStart w:id="37" w:name="_Toc520473261"/>
+      <w:bookmarkStart w:id="38" w:name="_Toc521074811"/>
       <w:r>
         <w:t>Connectors</w:t>
       </w:r>
-      <w:bookmarkEnd w:id="37"/>
+      <w:bookmarkEnd w:id="38"/>
     </w:p>
     <w:p>
       <w:r>
-        <w:rPr>
-          <w:highlight w:val="yellow"/>
-        </w:rPr>
-        <w:t>TBD</w:t>
+        <w:t>The following section describes the connectors available on the MoM-S1 module.</w:t>
       </w:r>
     </w:p>
     <w:p>
       <w:pPr>
         <w:pStyle w:val="Heading3"/>
       </w:pPr>
-      <w:bookmarkStart w:id="38" w:name="_Toc520473262"/>
-      <w:r>
-        <w:lastRenderedPageBreak/>
+      <w:bookmarkStart w:id="39" w:name="_Toc521074812"/>
+      <w:r>
         <w:t>Interface Connector</w:t>
       </w:r>
-      <w:bookmarkEnd w:id="38"/>
+      <w:bookmarkEnd w:id="39"/>
     </w:p>
     <w:p>
       <w:r>
@@ -9268,15 +9473,30 @@
     </w:p>
     <w:p>
       <w:pPr>
+        <w:pStyle w:val="Heading3"/>
+      </w:pPr>
+      <w:bookmarkStart w:id="40" w:name="_Toc521074813"/>
+      <w:r>
+        <w:t>Filtering and ESD Protection</w:t>
+      </w:r>
+      <w:bookmarkEnd w:id="40"/>
+    </w:p>
+    <w:p>
+      <w:r>
+        <w:t>Both filtering and ESD protection of IOs has been left off the MoM-S1 module.  If required, these features should be located close to the connectors on the user’s custom PCB to off noise reduction and ESD protection prior to signals reaching the MoM-S1 module.</w:t>
+      </w:r>
+    </w:p>
+    <w:p>
+      <w:pPr>
         <w:pStyle w:val="Heading2"/>
       </w:pPr>
-      <w:bookmarkStart w:id="39" w:name="_Toc520473263"/>
+      <w:bookmarkStart w:id="41" w:name="_Toc521074814"/>
       <w:r>
         <w:t>Debug</w:t>
       </w:r>
-      <w:bookmarkStart w:id="40" w:name="_oly244iz8g" w:colFirst="0" w:colLast="0"/>
-      <w:bookmarkEnd w:id="39"/>
-      <w:bookmarkEnd w:id="40"/>
+      <w:bookmarkStart w:id="42" w:name="_oly244iz8g" w:colFirst="0" w:colLast="0"/>
+      <w:bookmarkEnd w:id="41"/>
+      <w:bookmarkEnd w:id="42"/>
     </w:p>
     <w:p>
       <w:pPr>
@@ -9292,12 +9512,19 @@
         <w:t>Test Points</w:t>
       </w:r>
       <w:r>
-        <w:t xml:space="preserve"> section below), which includes the SWD programming interface</w:t>
-      </w:r>
-      <w:bookmarkStart w:id="41" w:name="_GoBack"/>
-      <w:bookmarkEnd w:id="41"/>
-      <w:r>
-        <w:t>.  Additional debug methods, such as UART or USB, must be configured in the MCU and pinned out either on the MoM daughterboard or user’s custom PCB.</w:t>
+        <w:t xml:space="preserve"> section below), which includes the SWD programming interface.  Additional debug methods, such as </w:t>
+      </w:r>
+      <w:r>
+        <w:lastRenderedPageBreak/>
+        <w:t xml:space="preserve">UART or USB, must be configured in the MCU and pinned out either on the </w:t>
+      </w:r>
+      <w:proofErr w:type="spellStart"/>
+      <w:r>
+        <w:t>MoM</w:t>
+      </w:r>
+      <w:proofErr w:type="spellEnd"/>
+      <w:r>
+        <w:t xml:space="preserve"> daughterboard or user’s custom PCB.</w:t>
       </w:r>
       <w:r>
         <w:br w:type="page"/>
@@ -9307,36 +9534,835 @@
       <w:pPr>
         <w:pStyle w:val="Heading1"/>
       </w:pPr>
-      <w:bookmarkStart w:id="42" w:name="_Toc520473266"/>
+      <w:bookmarkStart w:id="43" w:name="_Toc521074815"/>
       <w:r>
         <w:lastRenderedPageBreak/>
         <w:t>Test Points</w:t>
       </w:r>
-      <w:bookmarkEnd w:id="42"/>
+      <w:bookmarkEnd w:id="43"/>
     </w:p>
     <w:p>
       <w:r>
-        <w:t>Power input</w:t>
-      </w:r>
-      <w:r>
-        <w:t xml:space="preserve">, </w:t>
-      </w:r>
-      <w:r>
-        <w:t>USB</w:t>
-      </w:r>
-      <w:r>
-        <w:t xml:space="preserve">, </w:t>
-      </w:r>
-      <w:r>
-        <w:t>SWD / reset</w:t>
-      </w:r>
-      <w:r>
-        <w:t xml:space="preserve">, </w:t>
-      </w:r>
-      <w:r>
-        <w:t>Rails</w:t>
+        <w:t>The following section explains the test points available onboard the MoM-S1 module.</w:t>
       </w:r>
     </w:p>
+    <w:p>
+      <w:r>
+        <w:t>Test points are provided for bring-up, programming and debugging potential issues.  The following table provides a list of signals and their associated test points on the MoM-S1 module:</w:t>
+      </w:r>
+    </w:p>
+    <w:tbl>
+      <w:tblPr>
+        <w:tblStyle w:val="TableGrid"/>
+        <w:tblW w:w="0" w:type="auto"/>
+        <w:jc w:val="center"/>
+        <w:tblLook w:val="04A0" w:firstRow="1" w:lastRow="0" w:firstColumn="1" w:lastColumn="0" w:noHBand="0" w:noVBand="1"/>
+      </w:tblPr>
+      <w:tblGrid>
+        <w:gridCol w:w="1631"/>
+        <w:gridCol w:w="1975"/>
+        <w:gridCol w:w="1890"/>
+      </w:tblGrid>
+      <w:tr>
+        <w:trPr>
+          <w:jc w:val="center"/>
+        </w:trPr>
+        <w:tc>
+          <w:tcPr>
+            <w:tcW w:w="5215" w:type="dxa"/>
+            <w:gridSpan w:val="3"/>
+            <w:shd w:val="clear" w:color="auto" w:fill="B4C6E7" w:themeFill="accent1" w:themeFillTint="66"/>
+          </w:tcPr>
+          <w:p>
+            <w:pPr>
+              <w:jc w:val="center"/>
+              <w:rPr>
+                <w:b/>
+              </w:rPr>
+            </w:pPr>
+            <w:r>
+              <w:rPr>
+                <w:b/>
+              </w:rPr>
+              <w:t>Test Points</w:t>
+            </w:r>
+          </w:p>
+        </w:tc>
+      </w:tr>
+      <w:tr>
+        <w:trPr>
+          <w:jc w:val="center"/>
+        </w:trPr>
+        <w:tc>
+          <w:tcPr>
+            <w:tcW w:w="1350" w:type="dxa"/>
+          </w:tcPr>
+          <w:p>
+            <w:pPr>
+              <w:jc w:val="center"/>
+              <w:rPr>
+                <w:b/>
+              </w:rPr>
+            </w:pPr>
+            <w:r>
+              <w:rPr>
+                <w:b/>
+              </w:rPr>
+              <w:t>Signal</w:t>
+            </w:r>
+          </w:p>
+        </w:tc>
+        <w:tc>
+          <w:tcPr>
+            <w:tcW w:w="1975" w:type="dxa"/>
+          </w:tcPr>
+          <w:p>
+            <w:pPr>
+              <w:jc w:val="center"/>
+              <w:rPr>
+                <w:b/>
+              </w:rPr>
+            </w:pPr>
+            <w:r>
+              <w:rPr>
+                <w:b/>
+              </w:rPr>
+              <w:t>Description</w:t>
+            </w:r>
+          </w:p>
+        </w:tc>
+        <w:tc>
+          <w:tcPr>
+            <w:tcW w:w="1890" w:type="dxa"/>
+          </w:tcPr>
+          <w:p>
+            <w:pPr>
+              <w:jc w:val="center"/>
+              <w:rPr>
+                <w:b/>
+              </w:rPr>
+            </w:pPr>
+            <w:r>
+              <w:rPr>
+                <w:b/>
+              </w:rPr>
+              <w:t>Designator</w:t>
+            </w:r>
+            <w:r>
+              <w:rPr>
+                <w:b/>
+              </w:rPr>
+              <w:t>(s)</w:t>
+            </w:r>
+          </w:p>
+        </w:tc>
+      </w:tr>
+      <w:tr>
+        <w:trPr>
+          <w:jc w:val="center"/>
+        </w:trPr>
+        <w:tc>
+          <w:tcPr>
+            <w:tcW w:w="1350" w:type="dxa"/>
+          </w:tcPr>
+          <w:p>
+            <w:pPr>
+              <w:jc w:val="center"/>
+            </w:pPr>
+            <w:r>
+              <w:t>12V0</w:t>
+            </w:r>
+          </w:p>
+        </w:tc>
+        <w:tc>
+          <w:tcPr>
+            <w:tcW w:w="1975" w:type="dxa"/>
+          </w:tcPr>
+          <w:p>
+            <w:pPr>
+              <w:jc w:val="center"/>
+            </w:pPr>
+            <w:r>
+              <w:t>12V Power Input</w:t>
+            </w:r>
+          </w:p>
+        </w:tc>
+        <w:tc>
+          <w:tcPr>
+            <w:tcW w:w="1890" w:type="dxa"/>
+          </w:tcPr>
+          <w:p>
+            <w:pPr>
+              <w:jc w:val="center"/>
+            </w:pPr>
+            <w:r>
+              <w:t>TP1</w:t>
+            </w:r>
+          </w:p>
+        </w:tc>
+      </w:tr>
+      <w:tr>
+        <w:trPr>
+          <w:jc w:val="center"/>
+        </w:trPr>
+        <w:tc>
+          <w:tcPr>
+            <w:tcW w:w="1350" w:type="dxa"/>
+          </w:tcPr>
+          <w:p>
+            <w:pPr>
+              <w:jc w:val="center"/>
+            </w:pPr>
+            <w:r>
+              <w:t>5V0</w:t>
+            </w:r>
+          </w:p>
+        </w:tc>
+        <w:tc>
+          <w:tcPr>
+            <w:tcW w:w="1975" w:type="dxa"/>
+          </w:tcPr>
+          <w:p>
+            <w:pPr>
+              <w:jc w:val="center"/>
+            </w:pPr>
+            <w:r>
+              <w:t>5V Power Output</w:t>
+            </w:r>
+          </w:p>
+        </w:tc>
+        <w:tc>
+          <w:tcPr>
+            <w:tcW w:w="1890" w:type="dxa"/>
+          </w:tcPr>
+          <w:p>
+            <w:pPr>
+              <w:jc w:val="center"/>
+            </w:pPr>
+            <w:r>
+              <w:t>TP3</w:t>
+            </w:r>
+          </w:p>
+        </w:tc>
+      </w:tr>
+      <w:tr>
+        <w:trPr>
+          <w:jc w:val="center"/>
+        </w:trPr>
+        <w:tc>
+          <w:tcPr>
+            <w:tcW w:w="1350" w:type="dxa"/>
+          </w:tcPr>
+          <w:p>
+            <w:pPr>
+              <w:jc w:val="center"/>
+            </w:pPr>
+            <w:r>
+              <w:t>3V3</w:t>
+            </w:r>
+          </w:p>
+        </w:tc>
+        <w:tc>
+          <w:tcPr>
+            <w:tcW w:w="1975" w:type="dxa"/>
+          </w:tcPr>
+          <w:p>
+            <w:pPr>
+              <w:jc w:val="center"/>
+            </w:pPr>
+            <w:r>
+              <w:t>3.3V Power Output</w:t>
+            </w:r>
+          </w:p>
+        </w:tc>
+        <w:tc>
+          <w:tcPr>
+            <w:tcW w:w="1890" w:type="dxa"/>
+          </w:tcPr>
+          <w:p>
+            <w:pPr>
+              <w:jc w:val="center"/>
+            </w:pPr>
+            <w:r>
+              <w:t>TP5</w:t>
+            </w:r>
+          </w:p>
+        </w:tc>
+      </w:tr>
+      <w:tr>
+        <w:trPr>
+          <w:jc w:val="center"/>
+        </w:trPr>
+        <w:tc>
+          <w:tcPr>
+            <w:tcW w:w="1350" w:type="dxa"/>
+          </w:tcPr>
+          <w:p>
+            <w:pPr>
+              <w:jc w:val="center"/>
+            </w:pPr>
+            <w:r>
+              <w:t>GND</w:t>
+            </w:r>
+          </w:p>
+        </w:tc>
+        <w:tc>
+          <w:tcPr>
+            <w:tcW w:w="1975" w:type="dxa"/>
+          </w:tcPr>
+          <w:p>
+            <w:pPr>
+              <w:jc w:val="center"/>
+            </w:pPr>
+            <w:r>
+              <w:t>Ground</w:t>
+            </w:r>
+          </w:p>
+        </w:tc>
+        <w:tc>
+          <w:tcPr>
+            <w:tcW w:w="1890" w:type="dxa"/>
+          </w:tcPr>
+          <w:p>
+            <w:pPr>
+              <w:jc w:val="center"/>
+            </w:pPr>
+            <w:r>
+              <w:t>TP7, TP9, TP11</w:t>
+            </w:r>
+          </w:p>
+        </w:tc>
+      </w:tr>
+      <w:tr>
+        <w:trPr>
+          <w:jc w:val="center"/>
+        </w:trPr>
+        <w:tc>
+          <w:tcPr>
+            <w:tcW w:w="1350" w:type="dxa"/>
+          </w:tcPr>
+          <w:p>
+            <w:pPr>
+              <w:jc w:val="center"/>
+            </w:pPr>
+            <w:r>
+              <w:t>MCU_NRST</w:t>
+            </w:r>
+          </w:p>
+        </w:tc>
+        <w:tc>
+          <w:tcPr>
+            <w:tcW w:w="1975" w:type="dxa"/>
+          </w:tcPr>
+          <w:p>
+            <w:pPr>
+              <w:jc w:val="center"/>
+            </w:pPr>
+            <w:r>
+              <w:t>MCU Reset</w:t>
+            </w:r>
+          </w:p>
+        </w:tc>
+        <w:tc>
+          <w:tcPr>
+            <w:tcW w:w="1890" w:type="dxa"/>
+          </w:tcPr>
+          <w:p>
+            <w:pPr>
+              <w:jc w:val="center"/>
+            </w:pPr>
+            <w:r>
+              <w:t>TP2</w:t>
+            </w:r>
+          </w:p>
+        </w:tc>
+      </w:tr>
+      <w:tr>
+        <w:trPr>
+          <w:jc w:val="center"/>
+        </w:trPr>
+        <w:tc>
+          <w:tcPr>
+            <w:tcW w:w="1350" w:type="dxa"/>
+          </w:tcPr>
+          <w:p>
+            <w:pPr>
+              <w:jc w:val="center"/>
+            </w:pPr>
+            <w:r>
+              <w:t>MCU_SWCLK</w:t>
+            </w:r>
+          </w:p>
+        </w:tc>
+        <w:tc>
+          <w:tcPr>
+            <w:tcW w:w="1975" w:type="dxa"/>
+          </w:tcPr>
+          <w:p>
+            <w:pPr>
+              <w:jc w:val="center"/>
+            </w:pPr>
+            <w:r>
+              <w:t>SWD Clock</w:t>
+            </w:r>
+          </w:p>
+        </w:tc>
+        <w:tc>
+          <w:tcPr>
+            <w:tcW w:w="1890" w:type="dxa"/>
+          </w:tcPr>
+          <w:p>
+            <w:pPr>
+              <w:jc w:val="center"/>
+            </w:pPr>
+            <w:r>
+              <w:t>TP4</w:t>
+            </w:r>
+          </w:p>
+        </w:tc>
+      </w:tr>
+      <w:tr>
+        <w:trPr>
+          <w:jc w:val="center"/>
+        </w:trPr>
+        <w:tc>
+          <w:tcPr>
+            <w:tcW w:w="1350" w:type="dxa"/>
+          </w:tcPr>
+          <w:p>
+            <w:pPr>
+              <w:jc w:val="center"/>
+            </w:pPr>
+            <w:r>
+              <w:t>MCU_SWDIO</w:t>
+            </w:r>
+          </w:p>
+        </w:tc>
+        <w:tc>
+          <w:tcPr>
+            <w:tcW w:w="1975" w:type="dxa"/>
+          </w:tcPr>
+          <w:p>
+            <w:pPr>
+              <w:jc w:val="center"/>
+            </w:pPr>
+            <w:r>
+              <w:t>SWD Data</w:t>
+            </w:r>
+          </w:p>
+        </w:tc>
+        <w:tc>
+          <w:tcPr>
+            <w:tcW w:w="1890" w:type="dxa"/>
+          </w:tcPr>
+          <w:p>
+            <w:pPr>
+              <w:jc w:val="center"/>
+            </w:pPr>
+            <w:r>
+              <w:t>TP6</w:t>
+            </w:r>
+          </w:p>
+        </w:tc>
+      </w:tr>
+      <w:tr>
+        <w:trPr>
+          <w:jc w:val="center"/>
+        </w:trPr>
+        <w:tc>
+          <w:tcPr>
+            <w:tcW w:w="1350" w:type="dxa"/>
+          </w:tcPr>
+          <w:p>
+            <w:pPr>
+              <w:jc w:val="center"/>
+            </w:pPr>
+            <w:r>
+              <w:t>MCU_USB_D_P</w:t>
+            </w:r>
+          </w:p>
+        </w:tc>
+        <w:tc>
+          <w:tcPr>
+            <w:tcW w:w="1975" w:type="dxa"/>
+          </w:tcPr>
+          <w:p>
+            <w:pPr>
+              <w:jc w:val="center"/>
+            </w:pPr>
+            <w:r>
+              <w:t>USB Data (+)</w:t>
+            </w:r>
+          </w:p>
+        </w:tc>
+        <w:tc>
+          <w:tcPr>
+            <w:tcW w:w="1890" w:type="dxa"/>
+          </w:tcPr>
+          <w:p>
+            <w:pPr>
+              <w:jc w:val="center"/>
+            </w:pPr>
+            <w:r>
+              <w:t>TP8</w:t>
+            </w:r>
+          </w:p>
+        </w:tc>
+      </w:tr>
+      <w:tr>
+        <w:trPr>
+          <w:jc w:val="center"/>
+        </w:trPr>
+        <w:tc>
+          <w:tcPr>
+            <w:tcW w:w="1350" w:type="dxa"/>
+          </w:tcPr>
+          <w:p>
+            <w:pPr>
+              <w:jc w:val="center"/>
+            </w:pPr>
+            <w:r>
+              <w:t>MCU_USB_D_N</w:t>
+            </w:r>
+          </w:p>
+        </w:tc>
+        <w:tc>
+          <w:tcPr>
+            <w:tcW w:w="1975" w:type="dxa"/>
+          </w:tcPr>
+          <w:p>
+            <w:pPr>
+              <w:jc w:val="center"/>
+            </w:pPr>
+            <w:r>
+              <w:t>USB Data (-)</w:t>
+            </w:r>
+          </w:p>
+        </w:tc>
+        <w:tc>
+          <w:tcPr>
+            <w:tcW w:w="1890" w:type="dxa"/>
+          </w:tcPr>
+          <w:p>
+            <w:pPr>
+              <w:jc w:val="center"/>
+            </w:pPr>
+            <w:r>
+              <w:t>TP10</w:t>
+            </w:r>
+          </w:p>
+        </w:tc>
+      </w:tr>
+      <w:tr>
+        <w:trPr>
+          <w:jc w:val="center"/>
+        </w:trPr>
+        <w:tc>
+          <w:tcPr>
+            <w:tcW w:w="1350" w:type="dxa"/>
+          </w:tcPr>
+          <w:p>
+            <w:pPr>
+              <w:jc w:val="center"/>
+            </w:pPr>
+            <w:r>
+              <w:t>MCU_IO0</w:t>
+            </w:r>
+          </w:p>
+        </w:tc>
+        <w:tc>
+          <w:tcPr>
+            <w:tcW w:w="1975" w:type="dxa"/>
+          </w:tcPr>
+          <w:p>
+            <w:pPr>
+              <w:jc w:val="center"/>
+            </w:pPr>
+            <w:r>
+              <w:t>User IO 0</w:t>
+            </w:r>
+          </w:p>
+        </w:tc>
+        <w:tc>
+          <w:tcPr>
+            <w:tcW w:w="1890" w:type="dxa"/>
+          </w:tcPr>
+          <w:p>
+            <w:pPr>
+              <w:jc w:val="center"/>
+            </w:pPr>
+            <w:r>
+              <w:t>TP12</w:t>
+            </w:r>
+          </w:p>
+        </w:tc>
+      </w:tr>
+      <w:tr>
+        <w:trPr>
+          <w:jc w:val="center"/>
+        </w:trPr>
+        <w:tc>
+          <w:tcPr>
+            <w:tcW w:w="1350" w:type="dxa"/>
+          </w:tcPr>
+          <w:p>
+            <w:pPr>
+              <w:jc w:val="center"/>
+            </w:pPr>
+            <w:r>
+              <w:t>MCU_IO1</w:t>
+            </w:r>
+          </w:p>
+        </w:tc>
+        <w:tc>
+          <w:tcPr>
+            <w:tcW w:w="1975" w:type="dxa"/>
+          </w:tcPr>
+          <w:p>
+            <w:pPr>
+              <w:jc w:val="center"/>
+            </w:pPr>
+            <w:r>
+              <w:t>User IO 1</w:t>
+            </w:r>
+          </w:p>
+        </w:tc>
+        <w:tc>
+          <w:tcPr>
+            <w:tcW w:w="1890" w:type="dxa"/>
+          </w:tcPr>
+          <w:p>
+            <w:pPr>
+              <w:jc w:val="center"/>
+            </w:pPr>
+            <w:r>
+              <w:t>TP13</w:t>
+            </w:r>
+          </w:p>
+        </w:tc>
+      </w:tr>
+      <w:tr>
+        <w:trPr>
+          <w:jc w:val="center"/>
+        </w:trPr>
+        <w:tc>
+          <w:tcPr>
+            <w:tcW w:w="1350" w:type="dxa"/>
+          </w:tcPr>
+          <w:p>
+            <w:pPr>
+              <w:jc w:val="center"/>
+            </w:pPr>
+            <w:r>
+              <w:t>MCU_IO2</w:t>
+            </w:r>
+          </w:p>
+        </w:tc>
+        <w:tc>
+          <w:tcPr>
+            <w:tcW w:w="1975" w:type="dxa"/>
+          </w:tcPr>
+          <w:p>
+            <w:pPr>
+              <w:jc w:val="center"/>
+            </w:pPr>
+            <w:r>
+              <w:t>User IO 2</w:t>
+            </w:r>
+          </w:p>
+        </w:tc>
+        <w:tc>
+          <w:tcPr>
+            <w:tcW w:w="1890" w:type="dxa"/>
+          </w:tcPr>
+          <w:p>
+            <w:pPr>
+              <w:jc w:val="center"/>
+            </w:pPr>
+            <w:r>
+              <w:t>TP14</w:t>
+            </w:r>
+          </w:p>
+        </w:tc>
+      </w:tr>
+      <w:tr>
+        <w:trPr>
+          <w:jc w:val="center"/>
+        </w:trPr>
+        <w:tc>
+          <w:tcPr>
+            <w:tcW w:w="1350" w:type="dxa"/>
+          </w:tcPr>
+          <w:p>
+            <w:pPr>
+              <w:jc w:val="center"/>
+            </w:pPr>
+            <w:r>
+              <w:t>MCU_IO3</w:t>
+            </w:r>
+          </w:p>
+        </w:tc>
+        <w:tc>
+          <w:tcPr>
+            <w:tcW w:w="1975" w:type="dxa"/>
+          </w:tcPr>
+          <w:p>
+            <w:pPr>
+              <w:jc w:val="center"/>
+            </w:pPr>
+            <w:r>
+              <w:t>User IO 3</w:t>
+            </w:r>
+          </w:p>
+        </w:tc>
+        <w:tc>
+          <w:tcPr>
+            <w:tcW w:w="1890" w:type="dxa"/>
+          </w:tcPr>
+          <w:p>
+            <w:pPr>
+              <w:jc w:val="center"/>
+            </w:pPr>
+            <w:r>
+              <w:t>TP15</w:t>
+            </w:r>
+          </w:p>
+        </w:tc>
+      </w:tr>
+      <w:tr>
+        <w:trPr>
+          <w:jc w:val="center"/>
+        </w:trPr>
+        <w:tc>
+          <w:tcPr>
+            <w:tcW w:w="1350" w:type="dxa"/>
+          </w:tcPr>
+          <w:p>
+            <w:pPr>
+              <w:jc w:val="center"/>
+            </w:pPr>
+            <w:r>
+              <w:t>MCU_IO4</w:t>
+            </w:r>
+          </w:p>
+        </w:tc>
+        <w:tc>
+          <w:tcPr>
+            <w:tcW w:w="1975" w:type="dxa"/>
+          </w:tcPr>
+          <w:p>
+            <w:pPr>
+              <w:jc w:val="center"/>
+            </w:pPr>
+            <w:r>
+              <w:t>User IO 4</w:t>
+            </w:r>
+          </w:p>
+        </w:tc>
+        <w:tc>
+          <w:tcPr>
+            <w:tcW w:w="1890" w:type="dxa"/>
+          </w:tcPr>
+          <w:p>
+            <w:pPr>
+              <w:jc w:val="center"/>
+            </w:pPr>
+            <w:r>
+              <w:t>TP16</w:t>
+            </w:r>
+          </w:p>
+        </w:tc>
+      </w:tr>
+      <w:tr>
+        <w:trPr>
+          <w:jc w:val="center"/>
+        </w:trPr>
+        <w:tc>
+          <w:tcPr>
+            <w:tcW w:w="1350" w:type="dxa"/>
+          </w:tcPr>
+          <w:p>
+            <w:pPr>
+              <w:jc w:val="center"/>
+            </w:pPr>
+            <w:r>
+              <w:t>MCU_IO27</w:t>
+            </w:r>
+          </w:p>
+        </w:tc>
+        <w:tc>
+          <w:tcPr>
+            <w:tcW w:w="1975" w:type="dxa"/>
+          </w:tcPr>
+          <w:p>
+            <w:pPr>
+              <w:jc w:val="center"/>
+            </w:pPr>
+            <w:r>
+              <w:t>User IO 27</w:t>
+            </w:r>
+          </w:p>
+        </w:tc>
+        <w:tc>
+          <w:tcPr>
+            <w:tcW w:w="1890" w:type="dxa"/>
+          </w:tcPr>
+          <w:p>
+            <w:pPr>
+              <w:jc w:val="center"/>
+            </w:pPr>
+            <w:r>
+              <w:t>TP17</w:t>
+            </w:r>
+          </w:p>
+        </w:tc>
+      </w:tr>
+      <w:tr>
+        <w:trPr>
+          <w:jc w:val="center"/>
+        </w:trPr>
+        <w:tc>
+          <w:tcPr>
+            <w:tcW w:w="1350" w:type="dxa"/>
+          </w:tcPr>
+          <w:p>
+            <w:pPr>
+              <w:jc w:val="center"/>
+            </w:pPr>
+            <w:r>
+              <w:t>MSU_IO28</w:t>
+            </w:r>
+          </w:p>
+        </w:tc>
+        <w:tc>
+          <w:tcPr>
+            <w:tcW w:w="1975" w:type="dxa"/>
+          </w:tcPr>
+          <w:p>
+            <w:pPr>
+              <w:jc w:val="center"/>
+            </w:pPr>
+            <w:r>
+              <w:t>User IO 28</w:t>
+            </w:r>
+          </w:p>
+        </w:tc>
+        <w:tc>
+          <w:tcPr>
+            <w:tcW w:w="1890" w:type="dxa"/>
+          </w:tcPr>
+          <w:p>
+            <w:pPr>
+              <w:jc w:val="center"/>
+            </w:pPr>
+            <w:r>
+              <w:t>TP18</w:t>
+            </w:r>
+          </w:p>
+        </w:tc>
+      </w:tr>
+    </w:tbl>
+    <w:p/>
     <w:p>
       <w:pPr>
         <w:rPr>
@@ -9362,12 +10388,12 @@
       <w:pPr>
         <w:pStyle w:val="Heading1"/>
       </w:pPr>
-      <w:bookmarkStart w:id="43" w:name="_Toc520473267"/>
+      <w:bookmarkStart w:id="44" w:name="_Toc521074816"/>
       <w:r>
         <w:lastRenderedPageBreak/>
         <w:t>Bring-up and Testing Procedures</w:t>
       </w:r>
-      <w:bookmarkEnd w:id="43"/>
+      <w:bookmarkEnd w:id="44"/>
     </w:p>
     <w:p>
       <w:r>
@@ -9375,8 +10401,8 @@
       </w:r>
     </w:p>
     <w:p>
-      <w:bookmarkStart w:id="44" w:name="_aai9lbyq6bk7" w:colFirst="0" w:colLast="0"/>
-      <w:bookmarkEnd w:id="44"/>
+      <w:bookmarkStart w:id="45" w:name="_aai9lbyq6bk7" w:colFirst="0" w:colLast="0"/>
+      <w:bookmarkEnd w:id="45"/>
       <w:r>
         <w:br w:type="page"/>
       </w:r>
@@ -9385,12 +10411,12 @@
       <w:pPr>
         <w:pStyle w:val="Heading1"/>
       </w:pPr>
-      <w:bookmarkStart w:id="45" w:name="_Toc520473268"/>
+      <w:bookmarkStart w:id="46" w:name="_Toc521074817"/>
       <w:r>
         <w:lastRenderedPageBreak/>
         <w:t>Future Revisions</w:t>
       </w:r>
-      <w:bookmarkEnd w:id="45"/>
+      <w:bookmarkEnd w:id="46"/>
     </w:p>
     <w:p>
       <w:r>
@@ -9398,8 +10424,8 @@
       </w:r>
     </w:p>
     <w:p>
-      <w:bookmarkStart w:id="46" w:name="_av9g2hr7k1k" w:colFirst="0" w:colLast="0"/>
-      <w:bookmarkEnd w:id="46"/>
+      <w:bookmarkStart w:id="47" w:name="_av9g2hr7k1k" w:colFirst="0" w:colLast="0"/>
+      <w:bookmarkEnd w:id="47"/>
       <w:r>
         <w:br w:type="page"/>
       </w:r>
@@ -9408,16 +10434,16 @@
       <w:pPr>
         <w:pStyle w:val="Heading1"/>
       </w:pPr>
-      <w:bookmarkStart w:id="47" w:name="_Toc520473269"/>
+      <w:bookmarkStart w:id="48" w:name="_Toc521074818"/>
       <w:r>
         <w:lastRenderedPageBreak/>
         <w:t>Appendix A: Glossary of Terms</w:t>
       </w:r>
-      <w:bookmarkEnd w:id="47"/>
+      <w:bookmarkEnd w:id="48"/>
     </w:p>
     <w:p>
-      <w:bookmarkStart w:id="48" w:name="_573ssiazp20o" w:colFirst="0" w:colLast="0"/>
-      <w:bookmarkEnd w:id="48"/>
+      <w:bookmarkStart w:id="49" w:name="_573ssiazp20o" w:colFirst="0" w:colLast="0"/>
+      <w:bookmarkEnd w:id="49"/>
       <w:r>
         <w:br w:type="page"/>
       </w:r>
@@ -9426,12 +10452,12 @@
       <w:pPr>
         <w:pStyle w:val="Heading1"/>
       </w:pPr>
-      <w:bookmarkStart w:id="49" w:name="_Toc520473270"/>
+      <w:bookmarkStart w:id="50" w:name="_Toc521074819"/>
       <w:r>
         <w:lastRenderedPageBreak/>
         <w:t>Appendix B: Calculations</w:t>
       </w:r>
-      <w:bookmarkEnd w:id="49"/>
+      <w:bookmarkEnd w:id="50"/>
     </w:p>
     <w:p/>
     <w:sectPr>
@@ -9475,7 +10501,7 @@
 <w:ftr xmlns:wpc="http://schemas.microsoft.com/office/word/2010/wordprocessingCanvas" xmlns:cx="http://schemas.microsoft.com/office/drawing/2014/chartex" xmlns:cx1="http://schemas.microsoft.com/office/drawing/2015/9/8/chartex" xmlns:cx2="http://schemas.microsoft.com/office/drawing/2015/10/21/chartex" xmlns:cx3="http://schemas.microsoft.com/office/drawing/2016/5/9/chartex" xmlns:cx4="http://schemas.microsoft.com/office/drawing/2016/5/10/chartex" xmlns:cx5="http://schemas.microsoft.com/office/drawing/2016/5/11/chartex" xmlns:cx6="http://schemas.microsoft.com/office/drawing/2016/5/12/chartex" xmlns:cx7="http://schemas.microsoft.com/office/drawing/2016/5/13/chartex" xmlns:cx8="http://schemas.microsoft.com/office/drawing/2016/5/14/chartex" xmlns:mc="http://schemas.openxmlformats.org/markup-compatibility/2006" xmlns:aink="http://schemas.microsoft.com/office/drawing/2016/ink" xmlns:am3d="http://schemas.microsoft.com/office/drawing/2017/model3d" xmlns:o="urn:schemas-microsoft-com:office:office" xmlns:r="http://schemas.openxmlformats.org/officeDocument/2006/relationships" xmlns:m="http://schemas.openxmlformats.org/officeDocument/2006/math" xmlns:v="urn:schemas-microsoft-com:vml" xmlns:wp14="http://schemas.microsoft.com/office/word/2010/wordprocessingDrawing" xmlns:wp="http://schemas.openxmlformats.org/drawingml/2006/wordprocessingDrawing" xmlns:w10="urn:schemas-microsoft-com:office:word" xmlns:w="http://schemas.openxmlformats.org/wordprocessingml/2006/main" xmlns:w14="http://schemas.microsoft.com/office/word/2010/wordml" xmlns:w15="http://schemas.microsoft.com/office/word/2012/wordml" xmlns:w16cid="http://schemas.microsoft.com/office/word/2016/wordml/cid" xmlns:w16se="http://schemas.microsoft.com/office/word/2015/wordml/symex" xmlns:wpg="http://schemas.microsoft.com/office/word/2010/wordprocessingGroup" xmlns:wpi="http://schemas.microsoft.com/office/word/2010/wordprocessingInk" xmlns:wne="http://schemas.microsoft.com/office/word/2006/wordml" xmlns:wps="http://schemas.microsoft.com/office/word/2010/wordprocessingShape" mc:Ignorable="w14 w15 w16se w16cid wp14">
   <w:p>
     <w:r>
-      <w:t>MoM-S1 BAS v0.0</w:t>
+      <w:t>MoM-S1 BAS v0.1</w:t>
     </w:r>
     <w:r>
       <w:tab/>
@@ -10631,7 +11657,7 @@
 </file>
 
 <file path=customXml/itemProps1.xml><?xml version="1.0" encoding="utf-8"?>
-<ds:datastoreItem xmlns:ds="http://schemas.openxmlformats.org/officeDocument/2006/customXml" ds:itemID="{86F42FA5-68C5-4E79-8B73-EEDE14387A1B}">
+<ds:datastoreItem xmlns:ds="http://schemas.openxmlformats.org/officeDocument/2006/customXml" ds:itemID="{A0691E3D-E521-4C68-BCF7-ACC0C24311F6}">
   <ds:schemaRefs>
     <ds:schemaRef ds:uri="http://schemas.openxmlformats.org/officeDocument/2006/bibliography"/>
   </ds:schemaRefs>

</xml_diff>

<commit_message>
MoM-S1 BAS (v0.4) released
</commit_message>
<xml_diff>
--- a/Documentation/MoM-S1 Board Architecture Spec.docx
+++ b/Documentation/MoM-S1 Board Architecture Spec.docx
@@ -4,20 +4,19 @@
   <w:body>
     <w:p>
       <w:bookmarkStart w:id="0" w:name="_td9byyr2cgxl" w:colFirst="0" w:colLast="0"/>
-      <w:bookmarkStart w:id="1" w:name="_GoBack"/>
       <w:bookmarkEnd w:id="0"/>
     </w:p>
     <w:p>
-      <w:bookmarkStart w:id="2" w:name="_uyp5337oovl" w:colFirst="0" w:colLast="0"/>
+      <w:bookmarkStart w:id="1" w:name="_uyp5337oovl" w:colFirst="0" w:colLast="0"/>
+      <w:bookmarkEnd w:id="1"/>
+    </w:p>
+    <w:p>
+      <w:bookmarkStart w:id="2" w:name="_kniig855kw73" w:colFirst="0" w:colLast="0"/>
       <w:bookmarkEnd w:id="2"/>
     </w:p>
     <w:p>
-      <w:bookmarkStart w:id="3" w:name="_kniig855kw73" w:colFirst="0" w:colLast="0"/>
+      <w:bookmarkStart w:id="3" w:name="_umbo6wku8d2p" w:colFirst="0" w:colLast="0"/>
       <w:bookmarkEnd w:id="3"/>
-    </w:p>
-    <w:p>
-      <w:bookmarkStart w:id="4" w:name="_umbo6wku8d2p" w:colFirst="0" w:colLast="0"/>
-      <w:bookmarkEnd w:id="4"/>
     </w:p>
     <w:p>
       <w:pPr>
@@ -27,8 +26,8 @@
           <w:b/>
         </w:rPr>
       </w:pPr>
-      <w:bookmarkStart w:id="5" w:name="_qqd4tsbpa1ga" w:colFirst="0" w:colLast="0"/>
-      <w:bookmarkEnd w:id="5"/>
+      <w:bookmarkStart w:id="4" w:name="_qqd4tsbpa1ga" w:colFirst="0" w:colLast="0"/>
+      <w:bookmarkEnd w:id="4"/>
     </w:p>
     <w:p>
       <w:pPr>
@@ -80,8 +79,8 @@
           <w:b/>
         </w:rPr>
       </w:pPr>
-      <w:bookmarkStart w:id="6" w:name="_tf5ddev1crmv" w:colFirst="0" w:colLast="0"/>
-      <w:bookmarkEnd w:id="6"/>
+      <w:bookmarkStart w:id="5" w:name="_tf5ddev1crmv" w:colFirst="0" w:colLast="0"/>
+      <w:bookmarkEnd w:id="5"/>
       <w:r>
         <w:rPr>
           <w:b/>
@@ -94,13 +93,13 @@
         <w:pStyle w:val="Title"/>
         <w:jc w:val="center"/>
       </w:pPr>
-      <w:bookmarkStart w:id="7" w:name="_t2u4nobyckru" w:colFirst="0" w:colLast="0"/>
-      <w:bookmarkEnd w:id="7"/>
+      <w:bookmarkStart w:id="6" w:name="_t2u4nobyckru" w:colFirst="0" w:colLast="0"/>
+      <w:bookmarkEnd w:id="6"/>
       <w:r>
         <w:t>Board Architecture Specification</w:t>
       </w:r>
       <w:r>
-        <w:t xml:space="preserve"> v0.3</w:t>
+        <w:t xml:space="preserve"> v0.4</w:t>
       </w:r>
     </w:p>
     <w:p>
@@ -111,8 +110,8 @@
           <w:rStyle w:val="SubtleEmphasis"/>
         </w:rPr>
       </w:pPr>
-      <w:bookmarkStart w:id="8" w:name="_dweb2o202uh5" w:colFirst="0" w:colLast="0"/>
-      <w:bookmarkEnd w:id="8"/>
+      <w:bookmarkStart w:id="7" w:name="_dweb2o202uh5" w:colFirst="0" w:colLast="0"/>
+      <w:bookmarkEnd w:id="7"/>
       <w:r>
         <w:rPr>
           <w:rStyle w:val="SubtleEmphasis"/>
@@ -176,7 +175,7 @@
           <w:r>
             <w:fldChar w:fldCharType="separate"/>
           </w:r>
-          <w:hyperlink w:anchor="_Toc522895910" w:history="1">
+          <w:hyperlink w:anchor="_Toc523928889" w:history="1">
             <w:r>
               <w:rPr>
                 <w:rStyle w:val="Hyperlink"/>
@@ -203,7 +202,7 @@
                 <w:noProof/>
                 <w:webHidden/>
               </w:rPr>
-              <w:instrText xml:space="preserve"> PAGEREF _Toc522895910 \h </w:instrText>
+              <w:instrText xml:space="preserve"> PAGEREF _Toc523928889 \h </w:instrText>
             </w:r>
             <w:r>
               <w:rPr>
@@ -245,7 +244,7 @@
               <w:noProof/>
             </w:rPr>
           </w:pPr>
-          <w:hyperlink w:anchor="_Toc522895911" w:history="1">
+          <w:hyperlink w:anchor="_Toc523928890" w:history="1">
             <w:r>
               <w:rPr>
                 <w:rStyle w:val="Hyperlink"/>
@@ -272,7 +271,7 @@
                 <w:noProof/>
                 <w:webHidden/>
               </w:rPr>
-              <w:instrText xml:space="preserve"> PAGEREF _Toc522895911 \h </w:instrText>
+              <w:instrText xml:space="preserve"> PAGEREF _Toc523928890 \h </w:instrText>
             </w:r>
             <w:r>
               <w:rPr>
@@ -314,7 +313,7 @@
               <w:noProof/>
             </w:rPr>
           </w:pPr>
-          <w:hyperlink w:anchor="_Toc522895912" w:history="1">
+          <w:hyperlink w:anchor="_Toc523928891" w:history="1">
             <w:r>
               <w:rPr>
                 <w:rStyle w:val="Hyperlink"/>
@@ -341,7 +340,7 @@
                 <w:noProof/>
                 <w:webHidden/>
               </w:rPr>
-              <w:instrText xml:space="preserve"> PAGEREF _Toc522895912 \h </w:instrText>
+              <w:instrText xml:space="preserve"> PAGEREF _Toc523928891 \h </w:instrText>
             </w:r>
             <w:r>
               <w:rPr>
@@ -383,7 +382,7 @@
               <w:noProof/>
             </w:rPr>
           </w:pPr>
-          <w:hyperlink w:anchor="_Toc522895913" w:history="1">
+          <w:hyperlink w:anchor="_Toc523928892" w:history="1">
             <w:r>
               <w:rPr>
                 <w:rStyle w:val="Hyperlink"/>
@@ -410,7 +409,7 @@
                 <w:noProof/>
                 <w:webHidden/>
               </w:rPr>
-              <w:instrText xml:space="preserve"> PAGEREF _Toc522895913 \h </w:instrText>
+              <w:instrText xml:space="preserve"> PAGEREF _Toc523928892 \h </w:instrText>
             </w:r>
             <w:r>
               <w:rPr>
@@ -452,7 +451,7 @@
               <w:noProof/>
             </w:rPr>
           </w:pPr>
-          <w:hyperlink w:anchor="_Toc522895914" w:history="1">
+          <w:hyperlink w:anchor="_Toc523928893" w:history="1">
             <w:r>
               <w:rPr>
                 <w:rStyle w:val="Hyperlink"/>
@@ -479,7 +478,7 @@
                 <w:noProof/>
                 <w:webHidden/>
               </w:rPr>
-              <w:instrText xml:space="preserve"> PAGEREF _Toc522895914 \h </w:instrText>
+              <w:instrText xml:space="preserve"> PAGEREF _Toc523928893 \h </w:instrText>
             </w:r>
             <w:r>
               <w:rPr>
@@ -521,7 +520,7 @@
               <w:noProof/>
             </w:rPr>
           </w:pPr>
-          <w:hyperlink w:anchor="_Toc522895915" w:history="1">
+          <w:hyperlink w:anchor="_Toc523928894" w:history="1">
             <w:r>
               <w:rPr>
                 <w:rStyle w:val="Hyperlink"/>
@@ -548,7 +547,7 @@
                 <w:noProof/>
                 <w:webHidden/>
               </w:rPr>
-              <w:instrText xml:space="preserve"> PAGEREF _Toc522895915 \h </w:instrText>
+              <w:instrText xml:space="preserve"> PAGEREF _Toc523928894 \h </w:instrText>
             </w:r>
             <w:r>
               <w:rPr>
@@ -590,7 +589,7 @@
               <w:noProof/>
             </w:rPr>
           </w:pPr>
-          <w:hyperlink w:anchor="_Toc522895916" w:history="1">
+          <w:hyperlink w:anchor="_Toc523928895" w:history="1">
             <w:r>
               <w:rPr>
                 <w:rStyle w:val="Hyperlink"/>
@@ -617,7 +616,7 @@
                 <w:noProof/>
                 <w:webHidden/>
               </w:rPr>
-              <w:instrText xml:space="preserve"> PAGEREF _Toc522895916 \h </w:instrText>
+              <w:instrText xml:space="preserve"> PAGEREF _Toc523928895 \h </w:instrText>
             </w:r>
             <w:r>
               <w:rPr>
@@ -659,7 +658,7 @@
               <w:noProof/>
             </w:rPr>
           </w:pPr>
-          <w:hyperlink w:anchor="_Toc522895917" w:history="1">
+          <w:hyperlink w:anchor="_Toc523928896" w:history="1">
             <w:r>
               <w:rPr>
                 <w:rStyle w:val="Hyperlink"/>
@@ -686,7 +685,7 @@
                 <w:noProof/>
                 <w:webHidden/>
               </w:rPr>
-              <w:instrText xml:space="preserve"> PAGEREF _Toc522895917 \h </w:instrText>
+              <w:instrText xml:space="preserve"> PAGEREF _Toc523928896 \h </w:instrText>
             </w:r>
             <w:r>
               <w:rPr>
@@ -728,7 +727,7 @@
               <w:noProof/>
             </w:rPr>
           </w:pPr>
-          <w:hyperlink w:anchor="_Toc522895918" w:history="1">
+          <w:hyperlink w:anchor="_Toc523928897" w:history="1">
             <w:r>
               <w:rPr>
                 <w:rStyle w:val="Hyperlink"/>
@@ -755,7 +754,7 @@
                 <w:noProof/>
                 <w:webHidden/>
               </w:rPr>
-              <w:instrText xml:space="preserve"> PAGEREF _Toc522895918 \h </w:instrText>
+              <w:instrText xml:space="preserve"> PAGEREF _Toc523928897 \h </w:instrText>
             </w:r>
             <w:r>
               <w:rPr>
@@ -797,7 +796,7 @@
               <w:noProof/>
             </w:rPr>
           </w:pPr>
-          <w:hyperlink w:anchor="_Toc522895919" w:history="1">
+          <w:hyperlink w:anchor="_Toc523928898" w:history="1">
             <w:r>
               <w:rPr>
                 <w:rStyle w:val="Hyperlink"/>
@@ -824,7 +823,7 @@
                 <w:noProof/>
                 <w:webHidden/>
               </w:rPr>
-              <w:instrText xml:space="preserve"> PAGEREF _Toc522895919 \h </w:instrText>
+              <w:instrText xml:space="preserve"> PAGEREF _Toc523928898 \h </w:instrText>
             </w:r>
             <w:r>
               <w:rPr>
@@ -866,7 +865,7 @@
               <w:noProof/>
             </w:rPr>
           </w:pPr>
-          <w:hyperlink w:anchor="_Toc522895920" w:history="1">
+          <w:hyperlink w:anchor="_Toc523928899" w:history="1">
             <w:r>
               <w:rPr>
                 <w:rStyle w:val="Hyperlink"/>
@@ -893,7 +892,7 @@
                 <w:noProof/>
                 <w:webHidden/>
               </w:rPr>
-              <w:instrText xml:space="preserve"> PAGEREF _Toc522895920 \h </w:instrText>
+              <w:instrText xml:space="preserve"> PAGEREF _Toc523928899 \h </w:instrText>
             </w:r>
             <w:r>
               <w:rPr>
@@ -935,7 +934,7 @@
               <w:noProof/>
             </w:rPr>
           </w:pPr>
-          <w:hyperlink w:anchor="_Toc522895921" w:history="1">
+          <w:hyperlink w:anchor="_Toc523928900" w:history="1">
             <w:r>
               <w:rPr>
                 <w:rStyle w:val="Hyperlink"/>
@@ -962,7 +961,7 @@
                 <w:noProof/>
                 <w:webHidden/>
               </w:rPr>
-              <w:instrText xml:space="preserve"> PAGEREF _Toc522895921 \h </w:instrText>
+              <w:instrText xml:space="preserve"> PAGEREF _Toc523928900 \h </w:instrText>
             </w:r>
             <w:r>
               <w:rPr>
@@ -1004,7 +1003,7 @@
               <w:noProof/>
             </w:rPr>
           </w:pPr>
-          <w:hyperlink w:anchor="_Toc522895922" w:history="1">
+          <w:hyperlink w:anchor="_Toc523928901" w:history="1">
             <w:r>
               <w:rPr>
                 <w:rStyle w:val="Hyperlink"/>
@@ -1031,7 +1030,7 @@
                 <w:noProof/>
                 <w:webHidden/>
               </w:rPr>
-              <w:instrText xml:space="preserve"> PAGEREF _Toc522895922 \h </w:instrText>
+              <w:instrText xml:space="preserve"> PAGEREF _Toc523928901 \h </w:instrText>
             </w:r>
             <w:r>
               <w:rPr>
@@ -1073,7 +1072,7 @@
               <w:noProof/>
             </w:rPr>
           </w:pPr>
-          <w:hyperlink w:anchor="_Toc522895923" w:history="1">
+          <w:hyperlink w:anchor="_Toc523928902" w:history="1">
             <w:r>
               <w:rPr>
                 <w:rStyle w:val="Hyperlink"/>
@@ -1100,7 +1099,7 @@
                 <w:noProof/>
                 <w:webHidden/>
               </w:rPr>
-              <w:instrText xml:space="preserve"> PAGEREF _Toc522895923 \h </w:instrText>
+              <w:instrText xml:space="preserve"> PAGEREF _Toc523928902 \h </w:instrText>
             </w:r>
             <w:r>
               <w:rPr>
@@ -1142,7 +1141,7 @@
               <w:noProof/>
             </w:rPr>
           </w:pPr>
-          <w:hyperlink w:anchor="_Toc522895924" w:history="1">
+          <w:hyperlink w:anchor="_Toc523928903" w:history="1">
             <w:r>
               <w:rPr>
                 <w:rStyle w:val="Hyperlink"/>
@@ -1169,7 +1168,7 @@
                 <w:noProof/>
                 <w:webHidden/>
               </w:rPr>
-              <w:instrText xml:space="preserve"> PAGEREF _Toc522895924 \h </w:instrText>
+              <w:instrText xml:space="preserve"> PAGEREF _Toc523928903 \h </w:instrText>
             </w:r>
             <w:r>
               <w:rPr>
@@ -1211,7 +1210,7 @@
               <w:noProof/>
             </w:rPr>
           </w:pPr>
-          <w:hyperlink w:anchor="_Toc522895925" w:history="1">
+          <w:hyperlink w:anchor="_Toc523928904" w:history="1">
             <w:r>
               <w:rPr>
                 <w:rStyle w:val="Hyperlink"/>
@@ -1238,7 +1237,7 @@
                 <w:noProof/>
                 <w:webHidden/>
               </w:rPr>
-              <w:instrText xml:space="preserve"> PAGEREF _Toc522895925 \h </w:instrText>
+              <w:instrText xml:space="preserve"> PAGEREF _Toc523928904 \h </w:instrText>
             </w:r>
             <w:r>
               <w:rPr>
@@ -1280,7 +1279,7 @@
               <w:noProof/>
             </w:rPr>
           </w:pPr>
-          <w:hyperlink w:anchor="_Toc522895926" w:history="1">
+          <w:hyperlink w:anchor="_Toc523928905" w:history="1">
             <w:r>
               <w:rPr>
                 <w:rStyle w:val="Hyperlink"/>
@@ -1307,7 +1306,7 @@
                 <w:noProof/>
                 <w:webHidden/>
               </w:rPr>
-              <w:instrText xml:space="preserve"> PAGEREF _Toc522895926 \h </w:instrText>
+              <w:instrText xml:space="preserve"> PAGEREF _Toc523928905 \h </w:instrText>
             </w:r>
             <w:r>
               <w:rPr>
@@ -1349,7 +1348,7 @@
               <w:noProof/>
             </w:rPr>
           </w:pPr>
-          <w:hyperlink w:anchor="_Toc522895927" w:history="1">
+          <w:hyperlink w:anchor="_Toc523928906" w:history="1">
             <w:r>
               <w:rPr>
                 <w:rStyle w:val="Hyperlink"/>
@@ -1376,7 +1375,7 @@
                 <w:noProof/>
                 <w:webHidden/>
               </w:rPr>
-              <w:instrText xml:space="preserve"> PAGEREF _Toc522895927 \h </w:instrText>
+              <w:instrText xml:space="preserve"> PAGEREF _Toc523928906 \h </w:instrText>
             </w:r>
             <w:r>
               <w:rPr>
@@ -1418,7 +1417,7 @@
               <w:noProof/>
             </w:rPr>
           </w:pPr>
-          <w:hyperlink w:anchor="_Toc522895928" w:history="1">
+          <w:hyperlink w:anchor="_Toc523928907" w:history="1">
             <w:r>
               <w:rPr>
                 <w:rStyle w:val="Hyperlink"/>
@@ -1445,7 +1444,7 @@
                 <w:noProof/>
                 <w:webHidden/>
               </w:rPr>
-              <w:instrText xml:space="preserve"> PAGEREF _Toc522895928 \h </w:instrText>
+              <w:instrText xml:space="preserve"> PAGEREF _Toc523928907 \h </w:instrText>
             </w:r>
             <w:r>
               <w:rPr>
@@ -1487,7 +1486,7 @@
               <w:noProof/>
             </w:rPr>
           </w:pPr>
-          <w:hyperlink w:anchor="_Toc522895929" w:history="1">
+          <w:hyperlink w:anchor="_Toc523928908" w:history="1">
             <w:r>
               <w:rPr>
                 <w:rStyle w:val="Hyperlink"/>
@@ -1514,7 +1513,7 @@
                 <w:noProof/>
                 <w:webHidden/>
               </w:rPr>
-              <w:instrText xml:space="preserve"> PAGEREF _Toc522895929 \h </w:instrText>
+              <w:instrText xml:space="preserve"> PAGEREF _Toc523928908 \h </w:instrText>
             </w:r>
             <w:r>
               <w:rPr>
@@ -1556,7 +1555,7 @@
               <w:noProof/>
             </w:rPr>
           </w:pPr>
-          <w:hyperlink w:anchor="_Toc522895930" w:history="1">
+          <w:hyperlink w:anchor="_Toc523928909" w:history="1">
             <w:r>
               <w:rPr>
                 <w:rStyle w:val="Hyperlink"/>
@@ -1583,7 +1582,7 @@
                 <w:noProof/>
                 <w:webHidden/>
               </w:rPr>
-              <w:instrText xml:space="preserve"> PAGEREF _Toc522895930 \h </w:instrText>
+              <w:instrText xml:space="preserve"> PAGEREF _Toc523928909 \h </w:instrText>
             </w:r>
             <w:r>
               <w:rPr>
@@ -1625,7 +1624,7 @@
               <w:noProof/>
             </w:rPr>
           </w:pPr>
-          <w:hyperlink w:anchor="_Toc522895931" w:history="1">
+          <w:hyperlink w:anchor="_Toc523928910" w:history="1">
             <w:r>
               <w:rPr>
                 <w:rStyle w:val="Hyperlink"/>
@@ -1652,7 +1651,7 @@
                 <w:noProof/>
                 <w:webHidden/>
               </w:rPr>
-              <w:instrText xml:space="preserve"> PAGEREF _Toc522895931 \h </w:instrText>
+              <w:instrText xml:space="preserve"> PAGEREF _Toc523928910 \h </w:instrText>
             </w:r>
             <w:r>
               <w:rPr>
@@ -1694,7 +1693,7 @@
               <w:noProof/>
             </w:rPr>
           </w:pPr>
-          <w:hyperlink w:anchor="_Toc522895932" w:history="1">
+          <w:hyperlink w:anchor="_Toc523928911" w:history="1">
             <w:r>
               <w:rPr>
                 <w:rStyle w:val="Hyperlink"/>
@@ -1721,7 +1720,7 @@
                 <w:noProof/>
                 <w:webHidden/>
               </w:rPr>
-              <w:instrText xml:space="preserve"> PAGEREF _Toc522895932 \h </w:instrText>
+              <w:instrText xml:space="preserve"> PAGEREF _Toc523928911 \h </w:instrText>
             </w:r>
             <w:r>
               <w:rPr>
@@ -1763,7 +1762,7 @@
               <w:noProof/>
             </w:rPr>
           </w:pPr>
-          <w:hyperlink w:anchor="_Toc522895933" w:history="1">
+          <w:hyperlink w:anchor="_Toc523928912" w:history="1">
             <w:r>
               <w:rPr>
                 <w:rStyle w:val="Hyperlink"/>
@@ -1790,7 +1789,7 @@
                 <w:noProof/>
                 <w:webHidden/>
               </w:rPr>
-              <w:instrText xml:space="preserve"> PAGEREF _Toc522895933 \h </w:instrText>
+              <w:instrText xml:space="preserve"> PAGEREF _Toc523928912 \h </w:instrText>
             </w:r>
             <w:r>
               <w:rPr>
@@ -1832,7 +1831,7 @@
               <w:noProof/>
             </w:rPr>
           </w:pPr>
-          <w:hyperlink w:anchor="_Toc522895934" w:history="1">
+          <w:hyperlink w:anchor="_Toc523928913" w:history="1">
             <w:r>
               <w:rPr>
                 <w:rStyle w:val="Hyperlink"/>
@@ -1859,7 +1858,7 @@
                 <w:noProof/>
                 <w:webHidden/>
               </w:rPr>
-              <w:instrText xml:space="preserve"> PAGEREF _Toc522895934 \h </w:instrText>
+              <w:instrText xml:space="preserve"> PAGEREF _Toc523928913 \h </w:instrText>
             </w:r>
             <w:r>
               <w:rPr>
@@ -1901,7 +1900,7 @@
               <w:noProof/>
             </w:rPr>
           </w:pPr>
-          <w:hyperlink w:anchor="_Toc522895935" w:history="1">
+          <w:hyperlink w:anchor="_Toc523928914" w:history="1">
             <w:r>
               <w:rPr>
                 <w:rStyle w:val="Hyperlink"/>
@@ -1928,7 +1927,7 @@
                 <w:noProof/>
                 <w:webHidden/>
               </w:rPr>
-              <w:instrText xml:space="preserve"> PAGEREF _Toc522895935 \h </w:instrText>
+              <w:instrText xml:space="preserve"> PAGEREF _Toc523928914 \h </w:instrText>
             </w:r>
             <w:r>
               <w:rPr>
@@ -1970,7 +1969,7 @@
               <w:noProof/>
             </w:rPr>
           </w:pPr>
-          <w:hyperlink w:anchor="_Toc522895936" w:history="1">
+          <w:hyperlink w:anchor="_Toc523928915" w:history="1">
             <w:r>
               <w:rPr>
                 <w:rStyle w:val="Hyperlink"/>
@@ -1997,7 +1996,7 @@
                 <w:noProof/>
                 <w:webHidden/>
               </w:rPr>
-              <w:instrText xml:space="preserve"> PAGEREF _Toc522895936 \h </w:instrText>
+              <w:instrText xml:space="preserve"> PAGEREF _Toc523928915 \h </w:instrText>
             </w:r>
             <w:r>
               <w:rPr>
@@ -2039,7 +2038,7 @@
               <w:noProof/>
             </w:rPr>
           </w:pPr>
-          <w:hyperlink w:anchor="_Toc522895937" w:history="1">
+          <w:hyperlink w:anchor="_Toc523928916" w:history="1">
             <w:r>
               <w:rPr>
                 <w:rStyle w:val="Hyperlink"/>
@@ -2066,7 +2065,7 @@
                 <w:noProof/>
                 <w:webHidden/>
               </w:rPr>
-              <w:instrText xml:space="preserve"> PAGEREF _Toc522895937 \h </w:instrText>
+              <w:instrText xml:space="preserve"> PAGEREF _Toc523928916 \h </w:instrText>
             </w:r>
             <w:r>
               <w:rPr>
@@ -2108,7 +2107,7 @@
               <w:noProof/>
             </w:rPr>
           </w:pPr>
-          <w:hyperlink w:anchor="_Toc522895938" w:history="1">
+          <w:hyperlink w:anchor="_Toc523928917" w:history="1">
             <w:r>
               <w:rPr>
                 <w:rStyle w:val="Hyperlink"/>
@@ -2135,7 +2134,7 @@
                 <w:noProof/>
                 <w:webHidden/>
               </w:rPr>
-              <w:instrText xml:space="preserve"> PAGEREF _Toc522895938 \h </w:instrText>
+              <w:instrText xml:space="preserve"> PAGEREF _Toc523928917 \h </w:instrText>
             </w:r>
             <w:r>
               <w:rPr>
@@ -2177,7 +2176,7 @@
               <w:noProof/>
             </w:rPr>
           </w:pPr>
-          <w:hyperlink w:anchor="_Toc522895939" w:history="1">
+          <w:hyperlink w:anchor="_Toc523928918" w:history="1">
             <w:r>
               <w:rPr>
                 <w:rStyle w:val="Hyperlink"/>
@@ -2204,7 +2203,7 @@
                 <w:noProof/>
                 <w:webHidden/>
               </w:rPr>
-              <w:instrText xml:space="preserve"> PAGEREF _Toc522895939 \h </w:instrText>
+              <w:instrText xml:space="preserve"> PAGEREF _Toc523928918 \h </w:instrText>
             </w:r>
             <w:r>
               <w:rPr>
@@ -2246,7 +2245,7 @@
               <w:noProof/>
             </w:rPr>
           </w:pPr>
-          <w:hyperlink w:anchor="_Toc522895940" w:history="1">
+          <w:hyperlink w:anchor="_Toc523928919" w:history="1">
             <w:r>
               <w:rPr>
                 <w:rStyle w:val="Hyperlink"/>
@@ -2273,7 +2272,7 @@
                 <w:noProof/>
                 <w:webHidden/>
               </w:rPr>
-              <w:instrText xml:space="preserve"> PAGEREF _Toc522895940 \h </w:instrText>
+              <w:instrText xml:space="preserve"> PAGEREF _Toc523928919 \h </w:instrText>
             </w:r>
             <w:r>
               <w:rPr>
@@ -2315,7 +2314,7 @@
               <w:noProof/>
             </w:rPr>
           </w:pPr>
-          <w:hyperlink w:anchor="_Toc522895941" w:history="1">
+          <w:hyperlink w:anchor="_Toc523928920" w:history="1">
             <w:r>
               <w:rPr>
                 <w:rStyle w:val="Hyperlink"/>
@@ -2342,7 +2341,7 @@
                 <w:noProof/>
                 <w:webHidden/>
               </w:rPr>
-              <w:instrText xml:space="preserve"> PAGEREF _Toc522895941 \h </w:instrText>
+              <w:instrText xml:space="preserve"> PAGEREF _Toc523928920 \h </w:instrText>
             </w:r>
             <w:r>
               <w:rPr>
@@ -2384,7 +2383,7 @@
               <w:noProof/>
             </w:rPr>
           </w:pPr>
-          <w:hyperlink w:anchor="_Toc522895942" w:history="1">
+          <w:hyperlink w:anchor="_Toc523928921" w:history="1">
             <w:r>
               <w:rPr>
                 <w:rStyle w:val="Hyperlink"/>
@@ -2411,7 +2410,7 @@
                 <w:noProof/>
                 <w:webHidden/>
               </w:rPr>
-              <w:instrText xml:space="preserve"> PAGEREF _Toc522895942 \h </w:instrText>
+              <w:instrText xml:space="preserve"> PAGEREF _Toc523928921 \h </w:instrText>
             </w:r>
             <w:r>
               <w:rPr>
@@ -2453,7 +2452,7 @@
               <w:noProof/>
             </w:rPr>
           </w:pPr>
-          <w:hyperlink w:anchor="_Toc522895943" w:history="1">
+          <w:hyperlink w:anchor="_Toc523928922" w:history="1">
             <w:r>
               <w:rPr>
                 <w:rStyle w:val="Hyperlink"/>
@@ -2480,7 +2479,7 @@
                 <w:noProof/>
                 <w:webHidden/>
               </w:rPr>
-              <w:instrText xml:space="preserve"> PAGEREF _Toc522895943 \h </w:instrText>
+              <w:instrText xml:space="preserve"> PAGEREF _Toc523928922 \h </w:instrText>
             </w:r>
             <w:r>
               <w:rPr>
@@ -2522,7 +2521,7 @@
               <w:noProof/>
             </w:rPr>
           </w:pPr>
-          <w:hyperlink w:anchor="_Toc522895944" w:history="1">
+          <w:hyperlink w:anchor="_Toc523928923" w:history="1">
             <w:r>
               <w:rPr>
                 <w:rStyle w:val="Hyperlink"/>
@@ -2549,7 +2548,7 @@
                 <w:noProof/>
                 <w:webHidden/>
               </w:rPr>
-              <w:instrText xml:space="preserve"> PAGEREF _Toc522895944 \h </w:instrText>
+              <w:instrText xml:space="preserve"> PAGEREF _Toc523928923 \h </w:instrText>
             </w:r>
             <w:r>
               <w:rPr>
@@ -2591,7 +2590,7 @@
               <w:noProof/>
             </w:rPr>
           </w:pPr>
-          <w:hyperlink w:anchor="_Toc522895945" w:history="1">
+          <w:hyperlink w:anchor="_Toc523928924" w:history="1">
             <w:r>
               <w:rPr>
                 <w:rStyle w:val="Hyperlink"/>
@@ -2618,7 +2617,7 @@
                 <w:noProof/>
                 <w:webHidden/>
               </w:rPr>
-              <w:instrText xml:space="preserve"> PAGEREF _Toc522895945 \h </w:instrText>
+              <w:instrText xml:space="preserve"> PAGEREF _Toc523928924 \h </w:instrText>
             </w:r>
             <w:r>
               <w:rPr>
@@ -2660,7 +2659,7 @@
               <w:noProof/>
             </w:rPr>
           </w:pPr>
-          <w:hyperlink w:anchor="_Toc522895946" w:history="1">
+          <w:hyperlink w:anchor="_Toc523928925" w:history="1">
             <w:r>
               <w:rPr>
                 <w:rStyle w:val="Hyperlink"/>
@@ -2687,7 +2686,7 @@
                 <w:noProof/>
                 <w:webHidden/>
               </w:rPr>
-              <w:instrText xml:space="preserve"> PAGEREF _Toc522895946 \h </w:instrText>
+              <w:instrText xml:space="preserve"> PAGEREF _Toc523928925 \h </w:instrText>
             </w:r>
             <w:r>
               <w:rPr>
@@ -2729,7 +2728,7 @@
               <w:noProof/>
             </w:rPr>
           </w:pPr>
-          <w:hyperlink w:anchor="_Toc522895947" w:history="1">
+          <w:hyperlink w:anchor="_Toc523928926" w:history="1">
             <w:r>
               <w:rPr>
                 <w:rStyle w:val="Hyperlink"/>
@@ -2756,7 +2755,7 @@
                 <w:noProof/>
                 <w:webHidden/>
               </w:rPr>
-              <w:instrText xml:space="preserve"> PAGEREF _Toc522895947 \h </w:instrText>
+              <w:instrText xml:space="preserve"> PAGEREF _Toc523928926 \h </w:instrText>
             </w:r>
             <w:r>
               <w:rPr>
@@ -2798,7 +2797,7 @@
               <w:noProof/>
             </w:rPr>
           </w:pPr>
-          <w:hyperlink w:anchor="_Toc522895948" w:history="1">
+          <w:hyperlink w:anchor="_Toc523928927" w:history="1">
             <w:r>
               <w:rPr>
                 <w:rStyle w:val="Hyperlink"/>
@@ -2825,7 +2824,7 @@
                 <w:noProof/>
                 <w:webHidden/>
               </w:rPr>
-              <w:instrText xml:space="preserve"> PAGEREF _Toc522895948 \h </w:instrText>
+              <w:instrText xml:space="preserve"> PAGEREF _Toc523928927 \h </w:instrText>
             </w:r>
             <w:r>
               <w:rPr>
@@ -2867,7 +2866,7 @@
               <w:noProof/>
             </w:rPr>
           </w:pPr>
-          <w:hyperlink w:anchor="_Toc522895949" w:history="1">
+          <w:hyperlink w:anchor="_Toc523928928" w:history="1">
             <w:r>
               <w:rPr>
                 <w:rStyle w:val="Hyperlink"/>
@@ -2894,7 +2893,7 @@
                 <w:noProof/>
                 <w:webHidden/>
               </w:rPr>
-              <w:instrText xml:space="preserve"> PAGEREF _Toc522895949 \h </w:instrText>
+              <w:instrText xml:space="preserve"> PAGEREF _Toc523928928 \h </w:instrText>
             </w:r>
             <w:r>
               <w:rPr>
@@ -2936,7 +2935,7 @@
               <w:noProof/>
             </w:rPr>
           </w:pPr>
-          <w:hyperlink w:anchor="_Toc522895950" w:history="1">
+          <w:hyperlink w:anchor="_Toc523928929" w:history="1">
             <w:r>
               <w:rPr>
                 <w:rStyle w:val="Hyperlink"/>
@@ -2963,7 +2962,7 @@
                 <w:noProof/>
                 <w:webHidden/>
               </w:rPr>
-              <w:instrText xml:space="preserve"> PAGEREF _Toc522895950 \h </w:instrText>
+              <w:instrText xml:space="preserve"> PAGEREF _Toc523928929 \h </w:instrText>
             </w:r>
             <w:r>
               <w:rPr>
@@ -3005,7 +3004,7 @@
               <w:noProof/>
             </w:rPr>
           </w:pPr>
-          <w:hyperlink w:anchor="_Toc522895951" w:history="1">
+          <w:hyperlink w:anchor="_Toc523928930" w:history="1">
             <w:r>
               <w:rPr>
                 <w:rStyle w:val="Hyperlink"/>
@@ -3032,7 +3031,7 @@
                 <w:noProof/>
                 <w:webHidden/>
               </w:rPr>
-              <w:instrText xml:space="preserve"> PAGEREF _Toc522895951 \h </w:instrText>
+              <w:instrText xml:space="preserve"> PAGEREF _Toc523928930 \h </w:instrText>
             </w:r>
             <w:r>
               <w:rPr>
@@ -3074,7 +3073,7 @@
               <w:noProof/>
             </w:rPr>
           </w:pPr>
-          <w:hyperlink w:anchor="_Toc522895952" w:history="1">
+          <w:hyperlink w:anchor="_Toc523928931" w:history="1">
             <w:r>
               <w:rPr>
                 <w:rStyle w:val="Hyperlink"/>
@@ -3101,7 +3100,7 @@
                 <w:noProof/>
                 <w:webHidden/>
               </w:rPr>
-              <w:instrText xml:space="preserve"> PAGEREF _Toc522895952 \h </w:instrText>
+              <w:instrText xml:space="preserve"> PAGEREF _Toc523928931 \h </w:instrText>
             </w:r>
             <w:r>
               <w:rPr>
@@ -3143,7 +3142,7 @@
               <w:noProof/>
             </w:rPr>
           </w:pPr>
-          <w:hyperlink w:anchor="_Toc522895953" w:history="1">
+          <w:hyperlink w:anchor="_Toc523928932" w:history="1">
             <w:r>
               <w:rPr>
                 <w:rStyle w:val="Hyperlink"/>
@@ -3170,7 +3169,7 @@
                 <w:noProof/>
                 <w:webHidden/>
               </w:rPr>
-              <w:instrText xml:space="preserve"> PAGEREF _Toc522895953 \h </w:instrText>
+              <w:instrText xml:space="preserve"> PAGEREF _Toc523928932 \h </w:instrText>
             </w:r>
             <w:r>
               <w:rPr>
@@ -3222,12 +3221,12 @@
       <w:pPr>
         <w:pStyle w:val="Heading1"/>
       </w:pPr>
-      <w:bookmarkStart w:id="9" w:name="_Toc522895910"/>
+      <w:bookmarkStart w:id="8" w:name="_Toc523928889"/>
       <w:r>
         <w:lastRenderedPageBreak/>
         <w:t>List of Figures and Tables</w:t>
       </w:r>
-      <w:bookmarkEnd w:id="9"/>
+      <w:bookmarkEnd w:id="8"/>
     </w:p>
     <w:p>
       <w:pPr>
@@ -3257,7 +3256,7 @@
       <w:r>
         <w:fldChar w:fldCharType="separate"/>
       </w:r>
-      <w:hyperlink w:anchor="_Toc522895954" w:history="1">
+      <w:hyperlink w:anchor="_Toc523928933" w:history="1">
         <w:r>
           <w:rPr>
             <w:rStyle w:val="Hyperlink"/>
@@ -3284,7 +3283,7 @@
             <w:noProof/>
             <w:webHidden/>
           </w:rPr>
-          <w:instrText xml:space="preserve"> PAGEREF _Toc522895954 \h </w:instrText>
+          <w:instrText xml:space="preserve"> PAGEREF _Toc523928933 \h </w:instrText>
         </w:r>
         <w:r>
           <w:rPr>
@@ -3326,7 +3325,7 @@
           <w:noProof/>
         </w:rPr>
       </w:pPr>
-      <w:hyperlink w:anchor="_Toc522895955" w:history="1">
+      <w:hyperlink w:anchor="_Toc523928934" w:history="1">
         <w:r>
           <w:rPr>
             <w:rStyle w:val="Hyperlink"/>
@@ -3353,7 +3352,7 @@
             <w:noProof/>
             <w:webHidden/>
           </w:rPr>
-          <w:instrText xml:space="preserve"> PAGEREF _Toc522895955 \h </w:instrText>
+          <w:instrText xml:space="preserve"> PAGEREF _Toc523928934 \h </w:instrText>
         </w:r>
         <w:r>
           <w:rPr>
@@ -3395,7 +3394,7 @@
           <w:noProof/>
         </w:rPr>
       </w:pPr>
-      <w:hyperlink w:anchor="_Toc522895956" w:history="1">
+      <w:hyperlink w:anchor="_Toc523928935" w:history="1">
         <w:r>
           <w:rPr>
             <w:rStyle w:val="Hyperlink"/>
@@ -3422,7 +3421,7 @@
             <w:noProof/>
             <w:webHidden/>
           </w:rPr>
-          <w:instrText xml:space="preserve"> PAGEREF _Toc522895956 \h </w:instrText>
+          <w:instrText xml:space="preserve"> PAGEREF _Toc523928935 \h </w:instrText>
         </w:r>
         <w:r>
           <w:rPr>
@@ -3464,7 +3463,7 @@
           <w:noProof/>
         </w:rPr>
       </w:pPr>
-      <w:hyperlink w:anchor="_Toc522895957" w:history="1">
+      <w:hyperlink w:anchor="_Toc523928936" w:history="1">
         <w:r>
           <w:rPr>
             <w:rStyle w:val="Hyperlink"/>
@@ -3491,7 +3490,7 @@
             <w:noProof/>
             <w:webHidden/>
           </w:rPr>
-          <w:instrText xml:space="preserve"> PAGEREF _Toc522895957 \h </w:instrText>
+          <w:instrText xml:space="preserve"> PAGEREF _Toc523928936 \h </w:instrText>
         </w:r>
         <w:r>
           <w:rPr>
@@ -3533,7 +3532,7 @@
           <w:noProof/>
         </w:rPr>
       </w:pPr>
-      <w:hyperlink w:anchor="_Toc522895958" w:history="1">
+      <w:hyperlink w:anchor="_Toc523928937" w:history="1">
         <w:r>
           <w:rPr>
             <w:rStyle w:val="Hyperlink"/>
@@ -3560,7 +3559,7 @@
             <w:noProof/>
             <w:webHidden/>
           </w:rPr>
-          <w:instrText xml:space="preserve"> PAGEREF _Toc522895958 \h </w:instrText>
+          <w:instrText xml:space="preserve"> PAGEREF _Toc523928937 \h </w:instrText>
         </w:r>
         <w:r>
           <w:rPr>
@@ -3622,7 +3621,7 @@
       <w:r>
         <w:fldChar w:fldCharType="separate"/>
       </w:r>
-      <w:hyperlink w:anchor="_Toc522895959" w:history="1">
+      <w:hyperlink w:anchor="_Toc523928938" w:history="1">
         <w:r>
           <w:rPr>
             <w:rStyle w:val="Hyperlink"/>
@@ -3649,7 +3648,7 @@
             <w:noProof/>
             <w:webHidden/>
           </w:rPr>
-          <w:instrText xml:space="preserve"> PAGEREF _Toc522895959 \h </w:instrText>
+          <w:instrText xml:space="preserve"> PAGEREF _Toc523928938 \h </w:instrText>
         </w:r>
         <w:r>
           <w:rPr>
@@ -3691,7 +3690,7 @@
           <w:noProof/>
         </w:rPr>
       </w:pPr>
-      <w:hyperlink w:anchor="_Toc522895960" w:history="1">
+      <w:hyperlink w:anchor="_Toc523928939" w:history="1">
         <w:r>
           <w:rPr>
             <w:rStyle w:val="Hyperlink"/>
@@ -3718,7 +3717,7 @@
             <w:noProof/>
             <w:webHidden/>
           </w:rPr>
-          <w:instrText xml:space="preserve"> PAGEREF _Toc522895960 \h </w:instrText>
+          <w:instrText xml:space="preserve"> PAGEREF _Toc523928939 \h </w:instrText>
         </w:r>
         <w:r>
           <w:rPr>
@@ -3760,7 +3759,7 @@
           <w:noProof/>
         </w:rPr>
       </w:pPr>
-      <w:hyperlink w:anchor="_Toc522895961" w:history="1">
+      <w:hyperlink w:anchor="_Toc523928940" w:history="1">
         <w:r>
           <w:rPr>
             <w:rStyle w:val="Hyperlink"/>
@@ -3787,7 +3786,7 @@
             <w:noProof/>
             <w:webHidden/>
           </w:rPr>
-          <w:instrText xml:space="preserve"> PAGEREF _Toc522895961 \h </w:instrText>
+          <w:instrText xml:space="preserve"> PAGEREF _Toc523928940 \h </w:instrText>
         </w:r>
         <w:r>
           <w:rPr>
@@ -3829,7 +3828,7 @@
           <w:noProof/>
         </w:rPr>
       </w:pPr>
-      <w:hyperlink w:anchor="_Toc522895962" w:history="1">
+      <w:hyperlink w:anchor="_Toc523928941" w:history="1">
         <w:r>
           <w:rPr>
             <w:rStyle w:val="Hyperlink"/>
@@ -3856,7 +3855,7 @@
             <w:noProof/>
             <w:webHidden/>
           </w:rPr>
-          <w:instrText xml:space="preserve"> PAGEREF _Toc522895962 \h </w:instrText>
+          <w:instrText xml:space="preserve"> PAGEREF _Toc523928941 \h </w:instrText>
         </w:r>
         <w:r>
           <w:rPr>
@@ -3898,7 +3897,7 @@
           <w:noProof/>
         </w:rPr>
       </w:pPr>
-      <w:hyperlink w:anchor="_Toc522895963" w:history="1">
+      <w:hyperlink w:anchor="_Toc523928942" w:history="1">
         <w:r>
           <w:rPr>
             <w:rStyle w:val="Hyperlink"/>
@@ -3925,7 +3924,7 @@
             <w:noProof/>
             <w:webHidden/>
           </w:rPr>
-          <w:instrText xml:space="preserve"> PAGEREF _Toc522895963 \h </w:instrText>
+          <w:instrText xml:space="preserve"> PAGEREF _Toc523928942 \h </w:instrText>
         </w:r>
         <w:r>
           <w:rPr>
@@ -3967,7 +3966,7 @@
           <w:noProof/>
         </w:rPr>
       </w:pPr>
-      <w:hyperlink w:anchor="_Toc522895964" w:history="1">
+      <w:hyperlink w:anchor="_Toc523928943" w:history="1">
         <w:r>
           <w:rPr>
             <w:rStyle w:val="Hyperlink"/>
@@ -3994,7 +3993,7 @@
             <w:noProof/>
             <w:webHidden/>
           </w:rPr>
-          <w:instrText xml:space="preserve"> PAGEREF _Toc522895964 \h </w:instrText>
+          <w:instrText xml:space="preserve"> PAGEREF _Toc523928943 \h </w:instrText>
         </w:r>
         <w:r>
           <w:rPr>
@@ -4036,7 +4035,7 @@
           <w:noProof/>
         </w:rPr>
       </w:pPr>
-      <w:hyperlink w:anchor="_Toc522895965" w:history="1">
+      <w:hyperlink w:anchor="_Toc523928944" w:history="1">
         <w:r>
           <w:rPr>
             <w:rStyle w:val="Hyperlink"/>
@@ -4063,7 +4062,7 @@
             <w:noProof/>
             <w:webHidden/>
           </w:rPr>
-          <w:instrText xml:space="preserve"> PAGEREF _Toc522895965 \h </w:instrText>
+          <w:instrText xml:space="preserve"> PAGEREF _Toc523928944 \h </w:instrText>
         </w:r>
         <w:r>
           <w:rPr>
@@ -4114,12 +4113,12 @@
       <w:pPr>
         <w:pStyle w:val="Heading1"/>
       </w:pPr>
-      <w:bookmarkStart w:id="10" w:name="_Toc522895911"/>
+      <w:bookmarkStart w:id="9" w:name="_Toc523928890"/>
       <w:r>
         <w:lastRenderedPageBreak/>
         <w:t>Revision History</w:t>
       </w:r>
-      <w:bookmarkEnd w:id="10"/>
+      <w:bookmarkEnd w:id="9"/>
     </w:p>
     <w:p/>
     <w:tbl>
@@ -4473,6 +4472,94 @@
           </w:p>
         </w:tc>
       </w:tr>
+      <w:tr>
+        <w:tc>
+          <w:tcPr>
+            <w:tcW w:w="1155" w:type="dxa"/>
+          </w:tcPr>
+          <w:p>
+            <w:pPr>
+              <w:pStyle w:val="NoSpacing"/>
+            </w:pPr>
+            <w:r>
+              <w:t>v0.4</w:t>
+            </w:r>
+          </w:p>
+        </w:tc>
+        <w:tc>
+          <w:tcPr>
+            <w:tcW w:w="1215" w:type="dxa"/>
+          </w:tcPr>
+          <w:p>
+            <w:pPr>
+              <w:pStyle w:val="NoSpacing"/>
+            </w:pPr>
+            <w:r>
+              <w:t>09/05/18</w:t>
+            </w:r>
+          </w:p>
+        </w:tc>
+        <w:tc>
+          <w:tcPr>
+            <w:tcW w:w="1095" w:type="dxa"/>
+          </w:tcPr>
+          <w:p>
+            <w:pPr>
+              <w:pStyle w:val="NoSpacing"/>
+            </w:pPr>
+            <w:r>
+              <w:t>MS</w:t>
+            </w:r>
+          </w:p>
+        </w:tc>
+        <w:tc>
+          <w:tcPr>
+            <w:tcW w:w="5880" w:type="dxa"/>
+          </w:tcPr>
+          <w:p>
+            <w:pPr>
+              <w:pStyle w:val="NoSpacing"/>
+            </w:pPr>
+            <w:r>
+              <w:t xml:space="preserve">Updated </w:t>
+            </w:r>
+            <w:r>
+              <w:fldChar w:fldCharType="begin"/>
+            </w:r>
+            <w:r>
+              <w:instrText xml:space="preserve"> REF _Ref521590749 \h </w:instrText>
+            </w:r>
+            <w:r>
+              <w:fldChar w:fldCharType="separate"/>
+            </w:r>
+            <w:r>
+              <w:t xml:space="preserve">Figure </w:t>
+            </w:r>
+            <w:r>
+              <w:rPr>
+                <w:noProof/>
+              </w:rPr>
+              <w:t>1</w:t>
+            </w:r>
+            <w:r>
+              <w:fldChar w:fldCharType="end"/>
+            </w:r>
+            <w:r>
+              <w:t xml:space="preserve"> to be more descriptive</w:t>
+            </w:r>
+          </w:p>
+          <w:p>
+            <w:pPr>
+              <w:pStyle w:val="NoSpacing"/>
+            </w:pPr>
+            <w:r>
+              <w:t>Scrubbed Glossary of Terms and minor spelling corrections</w:t>
+            </w:r>
+            <w:bookmarkStart w:id="10" w:name="_GoBack"/>
+            <w:bookmarkEnd w:id="10"/>
+          </w:p>
+        </w:tc>
+      </w:tr>
     </w:tbl>
     <w:p>
       <w:bookmarkStart w:id="11" w:name="_90mc1xeuqz5k" w:colFirst="0" w:colLast="0"/>
@@ -4485,7 +4572,7 @@
       <w:pPr>
         <w:pStyle w:val="Heading1"/>
       </w:pPr>
-      <w:bookmarkStart w:id="12" w:name="_Toc522895912"/>
+      <w:bookmarkStart w:id="12" w:name="_Toc523928891"/>
       <w:r>
         <w:lastRenderedPageBreak/>
         <w:t>Overview</w:t>
@@ -4530,10 +4617,9 @@
     <w:p>
       <w:pPr>
         <w:keepNext/>
-        <w:jc w:val="center"/>
       </w:pPr>
       <w:r>
-        <w:object w:dxaOrig="4251" w:dyaOrig="2640">
+        <w:object w:dxaOrig="11971" w:dyaOrig="5230">
           <v:shapetype id="_x0000_t75" coordsize="21600,21600" o:spt="75" o:preferrelative="t" path="m@4@5l@4@11@9@11@9@5xe" filled="f" stroked="f">
             <v:stroke joinstyle="miter"/>
             <v:formulas>
@@ -4553,10 +4639,10 @@
             <v:path o:extrusionok="f" gradientshapeok="t" o:connecttype="rect"/>
             <o:lock v:ext="edit" aspectratio="t"/>
           </v:shapetype>
-          <v:shape id="_x0000_i1025" type="#_x0000_t75" style="width:212.5pt;height:132pt" o:ole="">
+          <v:shape id="_x0000_i1027" type="#_x0000_t75" style="width:398.5pt;height:174pt" o:ole="">
             <v:imagedata r:id="rId8" o:title=""/>
           </v:shape>
-          <o:OLEObject Type="Embed" ProgID="Visio.Drawing.15" ShapeID="_x0000_i1025" DrawAspect="Content" ObjectID="_1596637776" r:id="rId9"/>
+          <o:OLEObject Type="Embed" ProgID="Visio.Drawing.15" ShapeID="_x0000_i1027" DrawAspect="Content" ObjectID="_1597671397" r:id="rId9"/>
         </w:object>
       </w:r>
     </w:p>
@@ -4566,7 +4652,7 @@
         <w:jc w:val="center"/>
       </w:pPr>
       <w:bookmarkStart w:id="13" w:name="_Ref521590749"/>
-      <w:bookmarkStart w:id="14" w:name="_Toc522895954"/>
+      <w:bookmarkStart w:id="14" w:name="_Toc523928933"/>
       <w:r>
         <w:t xml:space="preserve">Figure </w:t>
       </w:r>
@@ -4588,23 +4674,6 @@
       <w:bookmarkEnd w:id="14"/>
     </w:p>
     <w:p>
-      <w:pPr>
-        <w:jc w:val="center"/>
-      </w:pPr>
-      <w:r>
-        <w:t>&lt;</w:t>
-      </w:r>
-      <w:r>
-        <w:rPr>
-          <w:highlight w:val="yellow"/>
-        </w:rPr>
-        <w:t>BETTER DESCRIPTION ABOVE</w:t>
-      </w:r>
-      <w:r>
-        <w:t>&gt;</w:t>
-      </w:r>
-    </w:p>
-    <w:p>
       <w:r>
         <w:t>As a hardware prototyping engineer, I found myself designing several systems with the same major components over and over, namely:</w:t>
       </w:r>
@@ -4674,7 +4743,13 @@
         <w:t>smalle</w:t>
       </w:r>
       <w:r>
-        <w:t>r than an Arduino Nano that is faster, has more memory and more I/O</w:t>
+        <w:t>r than an Arduino Nano that is fas</w:t>
+      </w:r>
+      <w:r>
+        <w:t>ter, has more memory and more I</w:t>
+      </w:r>
+      <w:r>
+        <w:t>O</w:t>
       </w:r>
       <w:r>
         <w:t xml:space="preserve"> while remaining relatively cheap.</w:t>
@@ -4682,7 +4757,10 @@
     </w:p>
     <w:p>
       <w:r>
-        <w:t>The MoM modules are designed for advanced hobbyists and professionals who want to build a professional prototype or even production circuit board.  As MoM modules cover all shapes and sizes of microcontrollers (ATSAM, STM32, MSP430…) they will not be integrated into a unified IDE such as the Arudino</w:t>
+        <w:t xml:space="preserve">The MoM modules are designed for advanced hobbyists and professionals who want to build a professional prototype or even production circuit board.  As MoM modules cover all shapes and sizes of microcontrollers (ATSAM, STM32, MSP430…) they will not be integrated into a unified IDE such as the </w:t>
+      </w:r>
+      <w:r>
+        <w:t>Arduino</w:t>
       </w:r>
       <w:r>
         <w:t xml:space="preserve"> IDE</w:t>
@@ -4718,7 +4796,7 @@
       <w:pPr>
         <w:pStyle w:val="Heading2"/>
       </w:pPr>
-      <w:bookmarkStart w:id="15" w:name="_Toc522895913"/>
+      <w:bookmarkStart w:id="15" w:name="_Toc523928892"/>
       <w:r>
         <w:t>Licensing</w:t>
       </w:r>
@@ -4789,7 +4867,7 @@
       <w:pPr>
         <w:pStyle w:val="Heading1"/>
       </w:pPr>
-      <w:bookmarkStart w:id="16" w:name="_Toc522895914"/>
+      <w:bookmarkStart w:id="16" w:name="_Toc523928893"/>
       <w:r>
         <w:lastRenderedPageBreak/>
         <w:t>Functional Description</w:t>
@@ -4805,7 +4883,7 @@
       <w:pPr>
         <w:pStyle w:val="Heading2"/>
       </w:pPr>
-      <w:bookmarkStart w:id="17" w:name="_Toc522895915"/>
+      <w:bookmarkStart w:id="17" w:name="_Toc523928894"/>
       <w:r>
         <w:t>Modularity</w:t>
       </w:r>
@@ -4860,7 +4938,7 @@
       <w:pPr>
         <w:pStyle w:val="Heading3"/>
       </w:pPr>
-      <w:bookmarkStart w:id="18" w:name="_Toc522895916"/>
+      <w:bookmarkStart w:id="18" w:name="_Toc523928895"/>
       <w:r>
         <w:t>Daughterboard</w:t>
       </w:r>
@@ -4994,7 +5072,7 @@
       <w:pPr>
         <w:pStyle w:val="Heading2"/>
       </w:pPr>
-      <w:bookmarkStart w:id="19" w:name="_Toc522895917"/>
+      <w:bookmarkStart w:id="19" w:name="_Toc523928896"/>
       <w:r>
         <w:t>Power Distribution</w:t>
       </w:r>
@@ -5042,7 +5120,7 @@
         <w:jc w:val="center"/>
       </w:pPr>
       <w:bookmarkStart w:id="20" w:name="_Ref521592945"/>
-      <w:bookmarkStart w:id="21" w:name="_Toc522895959"/>
+      <w:bookmarkStart w:id="21" w:name="_Toc523928938"/>
       <w:r>
         <w:t xml:space="preserve">Table </w:t>
       </w:r>
@@ -5164,7 +5242,7 @@
       <w:pPr>
         <w:pStyle w:val="Heading2"/>
       </w:pPr>
-      <w:bookmarkStart w:id="22" w:name="_Toc522895918"/>
+      <w:bookmarkStart w:id="22" w:name="_Toc523928897"/>
       <w:r>
         <w:lastRenderedPageBreak/>
         <w:t>Reconfigurable IO</w:t>
@@ -5255,7 +5333,7 @@
       <w:pPr>
         <w:pStyle w:val="Heading1"/>
       </w:pPr>
-      <w:bookmarkStart w:id="23" w:name="_Toc522895919"/>
+      <w:bookmarkStart w:id="23" w:name="_Toc523928898"/>
       <w:r>
         <w:lastRenderedPageBreak/>
         <w:t>Detailed Implementation</w:t>
@@ -5266,7 +5344,7 @@
       <w:pPr>
         <w:pStyle w:val="Heading2"/>
       </w:pPr>
-      <w:bookmarkStart w:id="24" w:name="_Toc522895920"/>
+      <w:bookmarkStart w:id="24" w:name="_Toc523928899"/>
       <w:r>
         <w:t>Mechanical</w:t>
       </w:r>
@@ -5359,7 +5437,7 @@
         <w:jc w:val="center"/>
       </w:pPr>
       <w:bookmarkStart w:id="25" w:name="_Ref521590766"/>
-      <w:bookmarkStart w:id="26" w:name="_Toc522895955"/>
+      <w:bookmarkStart w:id="26" w:name="_Toc523928934"/>
       <w:r>
         <w:t xml:space="preserve">Figure </w:t>
       </w:r>
@@ -5381,7 +5459,7 @@
       <w:pPr>
         <w:pStyle w:val="Heading3"/>
       </w:pPr>
-      <w:bookmarkStart w:id="27" w:name="_Toc522895921"/>
+      <w:bookmarkStart w:id="27" w:name="_Toc523928900"/>
       <w:r>
         <w:t>Form Factor</w:t>
       </w:r>
@@ -5480,7 +5558,7 @@
         <w:jc w:val="center"/>
       </w:pPr>
       <w:bookmarkStart w:id="28" w:name="_Ref521590778"/>
-      <w:bookmarkStart w:id="29" w:name="_Toc522895956"/>
+      <w:bookmarkStart w:id="29" w:name="_Toc523928935"/>
       <w:r>
         <w:t xml:space="preserve">Figure </w:t>
       </w:r>
@@ -5507,7 +5585,7 @@
       <w:pPr>
         <w:pStyle w:val="Heading3"/>
       </w:pPr>
-      <w:bookmarkStart w:id="30" w:name="_Toc522895922"/>
+      <w:bookmarkStart w:id="30" w:name="_Toc523928901"/>
       <w:r>
         <w:t>Height and Clearance</w:t>
       </w:r>
@@ -5556,7 +5634,7 @@
       </w:pPr>
       <w:bookmarkStart w:id="31" w:name="_Ref521590802"/>
       <w:bookmarkStart w:id="32" w:name="_Ref521590797"/>
-      <w:bookmarkStart w:id="33" w:name="_Toc522895960"/>
+      <w:bookmarkStart w:id="33" w:name="_Toc523928939"/>
       <w:r>
         <w:t xml:space="preserve">Table </w:t>
       </w:r>
@@ -5708,7 +5786,7 @@
       <w:pPr>
         <w:pStyle w:val="Heading3"/>
       </w:pPr>
-      <w:bookmarkStart w:id="34" w:name="_Toc522895923"/>
+      <w:bookmarkStart w:id="34" w:name="_Toc523928902"/>
       <w:r>
         <w:t>Mounting Holes</w:t>
       </w:r>
@@ -5732,7 +5810,7 @@
       <w:pPr>
         <w:pStyle w:val="Heading3"/>
       </w:pPr>
-      <w:bookmarkStart w:id="35" w:name="_Toc522895924"/>
+      <w:bookmarkStart w:id="35" w:name="_Toc523928903"/>
       <w:r>
         <w:t>Enclosure</w:t>
       </w:r>
@@ -5747,7 +5825,7 @@
       <w:pPr>
         <w:pStyle w:val="Heading2"/>
       </w:pPr>
-      <w:bookmarkStart w:id="36" w:name="_Toc522895925"/>
+      <w:bookmarkStart w:id="36" w:name="_Toc523928904"/>
       <w:r>
         <w:t>Environmental</w:t>
       </w:r>
@@ -5757,7 +5835,7 @@
       <w:pPr>
         <w:pStyle w:val="Heading3"/>
       </w:pPr>
-      <w:bookmarkStart w:id="37" w:name="_Toc522895926"/>
+      <w:bookmarkStart w:id="37" w:name="_Toc523928905"/>
       <w:r>
         <w:t>Temperature</w:t>
       </w:r>
@@ -5799,7 +5877,7 @@
       <w:pPr>
         <w:pStyle w:val="Heading3"/>
       </w:pPr>
-      <w:bookmarkStart w:id="38" w:name="_Toc522895927"/>
+      <w:bookmarkStart w:id="38" w:name="_Toc523928906"/>
       <w:r>
         <w:t>Shock and Vibration</w:t>
       </w:r>
@@ -5814,7 +5892,7 @@
       <w:pPr>
         <w:pStyle w:val="Heading3"/>
       </w:pPr>
-      <w:bookmarkStart w:id="39" w:name="_Toc522895928"/>
+      <w:bookmarkStart w:id="39" w:name="_Toc523928907"/>
       <w:r>
         <w:t>Compliance</w:t>
       </w:r>
@@ -5829,7 +5907,7 @@
       <w:pPr>
         <w:pStyle w:val="Heading3"/>
       </w:pPr>
-      <w:bookmarkStart w:id="40" w:name="_Toc522895929"/>
+      <w:bookmarkStart w:id="40" w:name="_Toc523928908"/>
       <w:r>
         <w:t>Reliability</w:t>
       </w:r>
@@ -5844,7 +5922,7 @@
       <w:pPr>
         <w:pStyle w:val="Heading3"/>
       </w:pPr>
-      <w:bookmarkStart w:id="41" w:name="_Toc522895930"/>
+      <w:bookmarkStart w:id="41" w:name="_Toc523928909"/>
       <w:r>
         <w:t>Electromagnetic Interference (EMI)</w:t>
       </w:r>
@@ -5879,7 +5957,7 @@
       <w:pPr>
         <w:pStyle w:val="Heading2"/>
       </w:pPr>
-      <w:bookmarkStart w:id="42" w:name="_Toc522895931"/>
+      <w:bookmarkStart w:id="42" w:name="_Toc523928910"/>
       <w:r>
         <w:t>Power</w:t>
       </w:r>
@@ -5894,7 +5972,7 @@
       <w:pPr>
         <w:pStyle w:val="Heading3"/>
       </w:pPr>
-      <w:bookmarkStart w:id="43" w:name="_Toc522895932"/>
+      <w:bookmarkStart w:id="43" w:name="_Toc523928911"/>
       <w:r>
         <w:t>Voltage Tree</w:t>
       </w:r>
@@ -5980,7 +6058,7 @@
         <w:jc w:val="center"/>
       </w:pPr>
       <w:bookmarkStart w:id="44" w:name="_Ref521590829"/>
-      <w:bookmarkStart w:id="45" w:name="_Toc522895957"/>
+      <w:bookmarkStart w:id="45" w:name="_Toc523928936"/>
       <w:r>
         <w:t xml:space="preserve">Figure </w:t>
       </w:r>
@@ -6045,7 +6123,7 @@
         <w:jc w:val="center"/>
       </w:pPr>
       <w:bookmarkStart w:id="46" w:name="_Ref521590846"/>
-      <w:bookmarkStart w:id="47" w:name="_Toc522895961"/>
+      <w:bookmarkStart w:id="47" w:name="_Toc523928940"/>
       <w:r>
         <w:t xml:space="preserve">Table </w:t>
       </w:r>
@@ -6290,7 +6368,7 @@
       <w:pPr>
         <w:pStyle w:val="Heading3"/>
       </w:pPr>
-      <w:bookmarkStart w:id="48" w:name="_Toc522895933"/>
+      <w:bookmarkStart w:id="48" w:name="_Toc523928912"/>
       <w:r>
         <w:t>Rating</w:t>
       </w:r>
@@ -6314,7 +6392,7 @@
       <w:pPr>
         <w:pStyle w:val="Heading3"/>
       </w:pPr>
-      <w:bookmarkStart w:id="49" w:name="_Toc522895934"/>
+      <w:bookmarkStart w:id="49" w:name="_Toc523928913"/>
       <w:r>
         <w:t>Enables</w:t>
       </w:r>
@@ -6444,7 +6522,7 @@
       <w:pPr>
         <w:pStyle w:val="Heading3"/>
       </w:pPr>
-      <w:bookmarkStart w:id="50" w:name="_Toc522895935"/>
+      <w:bookmarkStart w:id="50" w:name="_Toc523928914"/>
       <w:r>
         <w:t>Externally Powering Rails</w:t>
       </w:r>
@@ -6494,7 +6572,7 @@
       <w:pPr>
         <w:pStyle w:val="Heading3"/>
       </w:pPr>
-      <w:bookmarkStart w:id="51" w:name="_Toc522895936"/>
+      <w:bookmarkStart w:id="51" w:name="_Toc523928915"/>
       <w:r>
         <w:lastRenderedPageBreak/>
         <w:t>Protection Circuitry</w:t>
@@ -6577,7 +6655,7 @@
       <w:pPr>
         <w:pStyle w:val="Heading3"/>
       </w:pPr>
-      <w:bookmarkStart w:id="52" w:name="_Toc522895937"/>
+      <w:bookmarkStart w:id="52" w:name="_Toc523928916"/>
       <w:r>
         <w:t>Sequencing</w:t>
       </w:r>
@@ -6592,7 +6670,7 @@
       <w:pPr>
         <w:pStyle w:val="Heading2"/>
       </w:pPr>
-      <w:bookmarkStart w:id="53" w:name="_Toc522895938"/>
+      <w:bookmarkStart w:id="53" w:name="_Toc523928917"/>
       <w:r>
         <w:t>Processor</w:t>
       </w:r>
@@ -6649,7 +6727,7 @@
         <w:jc w:val="center"/>
       </w:pPr>
       <w:bookmarkStart w:id="54" w:name="_Ref521590859"/>
-      <w:bookmarkStart w:id="55" w:name="_Toc522895962"/>
+      <w:bookmarkStart w:id="55" w:name="_Toc523928941"/>
       <w:r>
         <w:t xml:space="preserve">Table </w:t>
       </w:r>
@@ -7038,7 +7116,7 @@
       <w:pPr>
         <w:pStyle w:val="Heading2"/>
       </w:pPr>
-      <w:bookmarkStart w:id="56" w:name="_Toc522895939"/>
+      <w:bookmarkStart w:id="56" w:name="_Toc523928918"/>
       <w:r>
         <w:t>Configuration</w:t>
       </w:r>
@@ -7049,7 +7127,13 @@
         <w:t>The MoM-S module is programmed via the SW</w:t>
       </w:r>
       <w:r>
-        <w:t>D interface on the MoM daughterb</w:t>
+        <w:t>D interface on the MoM</w:t>
+      </w:r>
+      <w:r>
+        <w:t>-D1</w:t>
+      </w:r>
+      <w:r>
+        <w:t xml:space="preserve"> daughterb</w:t>
       </w:r>
       <w:r>
         <w:t xml:space="preserve">oard or through a custom board created by the user.  The MCU is programmed using the </w:t>
@@ -7179,7 +7263,7 @@
         <w:jc w:val="center"/>
       </w:pPr>
       <w:bookmarkStart w:id="57" w:name="_Ref521590881"/>
-      <w:bookmarkStart w:id="58" w:name="_Toc522895958"/>
+      <w:bookmarkStart w:id="58" w:name="_Toc523928937"/>
       <w:r>
         <w:t xml:space="preserve">Figure </w:t>
       </w:r>
@@ -7206,7 +7290,7 @@
       <w:pPr>
         <w:pStyle w:val="Heading2"/>
       </w:pPr>
-      <w:bookmarkStart w:id="59" w:name="_Toc522895940"/>
+      <w:bookmarkStart w:id="59" w:name="_Toc523928919"/>
       <w:r>
         <w:t>Clocking</w:t>
       </w:r>
@@ -7230,7 +7314,7 @@
       <w:pPr>
         <w:pStyle w:val="Heading2"/>
       </w:pPr>
-      <w:bookmarkStart w:id="60" w:name="_Toc522895941"/>
+      <w:bookmarkStart w:id="60" w:name="_Toc523928920"/>
       <w:r>
         <w:t>Interfaces</w:t>
       </w:r>
@@ -7245,7 +7329,7 @@
       <w:pPr>
         <w:pStyle w:val="Heading3"/>
       </w:pPr>
-      <w:bookmarkStart w:id="61" w:name="_Toc522895942"/>
+      <w:bookmarkStart w:id="61" w:name="_Toc523928921"/>
       <w:r>
         <w:t>USB</w:t>
       </w:r>
@@ -7276,7 +7360,13 @@
         <w:t xml:space="preserve"> module.  That hardware</w:t>
       </w:r>
       <w:r>
-        <w:t xml:space="preserve"> is located on the MoM daughter</w:t>
+        <w:t xml:space="preserve"> is located on the MoM</w:t>
+      </w:r>
+      <w:r>
+        <w:t>-D1</w:t>
+      </w:r>
+      <w:r>
+        <w:t xml:space="preserve"> daughter</w:t>
       </w:r>
       <w:r>
         <w:t xml:space="preserve">board </w:t>
@@ -7292,7 +7382,7 @@
       <w:pPr>
         <w:pStyle w:val="Heading3"/>
       </w:pPr>
-      <w:bookmarkStart w:id="62" w:name="_Toc522895943"/>
+      <w:bookmarkStart w:id="62" w:name="_Toc523928922"/>
       <w:r>
         <w:t>User IO</w:t>
       </w:r>
@@ -7322,7 +7412,7 @@
         <w:pStyle w:val="Heading3"/>
       </w:pPr>
       <w:bookmarkStart w:id="63" w:name="_sokgp9at4o4i" w:colFirst="0" w:colLast="0"/>
-      <w:bookmarkStart w:id="64" w:name="_Toc522895944"/>
+      <w:bookmarkStart w:id="64" w:name="_Toc523928923"/>
       <w:bookmarkEnd w:id="63"/>
       <w:r>
         <w:t>LEDs</w:t>
@@ -7356,7 +7446,7 @@
       <w:pPr>
         <w:pStyle w:val="Heading2"/>
       </w:pPr>
-      <w:bookmarkStart w:id="65" w:name="_Toc522895945"/>
+      <w:bookmarkStart w:id="65" w:name="_Toc523928924"/>
       <w:r>
         <w:lastRenderedPageBreak/>
         <w:t>Connectors</w:t>
@@ -7372,7 +7462,7 @@
       <w:pPr>
         <w:pStyle w:val="Heading3"/>
       </w:pPr>
-      <w:bookmarkStart w:id="66" w:name="_Toc522895946"/>
+      <w:bookmarkStart w:id="66" w:name="_Toc523928925"/>
       <w:r>
         <w:t>Interface Connector</w:t>
       </w:r>
@@ -7426,7 +7516,7 @@
         <w:jc w:val="center"/>
       </w:pPr>
       <w:bookmarkStart w:id="67" w:name="_Ref521590918"/>
-      <w:bookmarkStart w:id="68" w:name="_Toc522895963"/>
+      <w:bookmarkStart w:id="68" w:name="_Toc523928942"/>
       <w:r>
         <w:t xml:space="preserve">Table </w:t>
       </w:r>
@@ -12455,7 +12545,7 @@
       <w:pPr>
         <w:pStyle w:val="Heading3"/>
       </w:pPr>
-      <w:bookmarkStart w:id="69" w:name="_Toc522895947"/>
+      <w:bookmarkStart w:id="69" w:name="_Toc523928926"/>
       <w:r>
         <w:t>Filtering and ESD Protection</w:t>
       </w:r>
@@ -12470,7 +12560,7 @@
       <w:pPr>
         <w:pStyle w:val="Heading2"/>
       </w:pPr>
-      <w:bookmarkStart w:id="70" w:name="_Toc522895948"/>
+      <w:bookmarkStart w:id="70" w:name="_Toc523928927"/>
       <w:r>
         <w:t>Hardware Version</w:t>
       </w:r>
@@ -12511,7 +12601,7 @@
       <w:pPr>
         <w:pStyle w:val="Heading2"/>
       </w:pPr>
-      <w:bookmarkStart w:id="71" w:name="_Toc522895949"/>
+      <w:bookmarkStart w:id="71" w:name="_Toc523928928"/>
       <w:r>
         <w:lastRenderedPageBreak/>
         <w:t>Debug</w:t>
@@ -12544,7 +12634,7 @@
       <w:pPr>
         <w:pStyle w:val="Heading1"/>
       </w:pPr>
-      <w:bookmarkStart w:id="73" w:name="_Toc522895950"/>
+      <w:bookmarkStart w:id="73" w:name="_Toc523928929"/>
       <w:r>
         <w:lastRenderedPageBreak/>
         <w:t>Test Points</w:t>
@@ -12595,7 +12685,7 @@
         <w:jc w:val="center"/>
       </w:pPr>
       <w:bookmarkStart w:id="74" w:name="_Ref521590940"/>
-      <w:bookmarkStart w:id="75" w:name="_Toc522895964"/>
+      <w:bookmarkStart w:id="75" w:name="_Toc523928943"/>
       <w:r>
         <w:t xml:space="preserve">Table </w:t>
       </w:r>
@@ -13415,7 +13505,7 @@
       <w:pPr>
         <w:pStyle w:val="Heading1"/>
       </w:pPr>
-      <w:bookmarkStart w:id="76" w:name="_Toc522895951"/>
+      <w:bookmarkStart w:id="76" w:name="_Toc523928930"/>
       <w:r>
         <w:lastRenderedPageBreak/>
         <w:t>Bring-up and Testing Procedures</w:t>
@@ -13438,7 +13528,7 @@
       <w:pPr>
         <w:pStyle w:val="Heading1"/>
       </w:pPr>
-      <w:bookmarkStart w:id="78" w:name="_Toc522895952"/>
+      <w:bookmarkStart w:id="78" w:name="_Toc523928931"/>
       <w:r>
         <w:lastRenderedPageBreak/>
         <w:t>Future Revisions</w:t>
@@ -13461,7 +13551,7 @@
       <w:pPr>
         <w:pStyle w:val="Heading1"/>
       </w:pPr>
-      <w:bookmarkStart w:id="80" w:name="_Toc522895953"/>
+      <w:bookmarkStart w:id="80" w:name="_Toc523928932"/>
       <w:r>
         <w:lastRenderedPageBreak/>
         <w:t>Appendix A: Glossary of Terms</w:t>
@@ -13475,7 +13565,7 @@
         <w:keepNext/>
         <w:jc w:val="center"/>
       </w:pPr>
-      <w:bookmarkStart w:id="81" w:name="_Toc522895965"/>
+      <w:bookmarkStart w:id="81" w:name="_Toc523928944"/>
       <w:r>
         <w:t xml:space="preserve">Table </w:t>
       </w:r>
@@ -13865,7 +13955,7 @@
           </w:tcPr>
           <w:p>
             <w:r>
-              <w:t>I2C</w:t>
+              <w:t>HW_VER</w:t>
             </w:r>
           </w:p>
         </w:tc>
@@ -13874,22 +13964,8 @@
             <w:tcW w:w="6659" w:type="dxa"/>
           </w:tcPr>
           <w:p>
-            <w:pPr>
-              <w:rPr>
-                <w:highlight w:val="yellow"/>
-              </w:rPr>
-            </w:pPr>
-            <w:r>
-              <w:t xml:space="preserve">Inter-integrated </w:t>
-            </w:r>
-            <w:r>
-              <w:t>C</w:t>
-            </w:r>
-            <w:r>
-              <w:t>ircuit</w:t>
-            </w:r>
-            <w:r>
-              <w:t xml:space="preserve"> (serial interface)</w:t>
+            <w:r>
+              <w:t>Hardware Version Pin</w:t>
             </w:r>
           </w:p>
         </w:tc>
@@ -13904,7 +13980,7 @@
           </w:tcPr>
           <w:p>
             <w:r>
-              <w:t>IO</w:t>
+              <w:t>IDE</w:t>
             </w:r>
           </w:p>
         </w:tc>
@@ -13914,10 +13990,7 @@
           </w:tcPr>
           <w:p>
             <w:r>
-              <w:t xml:space="preserve">Input </w:t>
-            </w:r>
-            <w:r>
-              <w:t>Output</w:t>
+              <w:t>Integrated Development Environment</w:t>
             </w:r>
           </w:p>
         </w:tc>
@@ -13932,7 +14005,7 @@
           </w:tcPr>
           <w:p>
             <w:r>
-              <w:t>LED</w:t>
+              <w:t>I2C</w:t>
             </w:r>
           </w:p>
         </w:tc>
@@ -13941,8 +14014,22 @@
             <w:tcW w:w="6659" w:type="dxa"/>
           </w:tcPr>
           <w:p>
-            <w:r>
-              <w:t>Light-Emitting Diode</w:t>
+            <w:pPr>
+              <w:rPr>
+                <w:highlight w:val="yellow"/>
+              </w:rPr>
+            </w:pPr>
+            <w:r>
+              <w:t xml:space="preserve">Inter-integrated </w:t>
+            </w:r>
+            <w:r>
+              <w:t>C</w:t>
+            </w:r>
+            <w:r>
+              <w:t>ircuit</w:t>
+            </w:r>
+            <w:r>
+              <w:t xml:space="preserve"> (serial interface)</w:t>
             </w:r>
           </w:p>
         </w:tc>
@@ -13957,7 +14044,7 @@
           </w:tcPr>
           <w:p>
             <w:r>
-              <w:t>MoM-S1</w:t>
+              <w:t>IO</w:t>
             </w:r>
           </w:p>
         </w:tc>
@@ -13967,7 +14054,10 @@
           </w:tcPr>
           <w:p>
             <w:r>
-              <w:t>Microcontroller-on-Module STM32 Edition v1</w:t>
+              <w:t xml:space="preserve">Input </w:t>
+            </w:r>
+            <w:r>
+              <w:t>Output</w:t>
             </w:r>
           </w:p>
         </w:tc>
@@ -13982,7 +14072,7 @@
           </w:tcPr>
           <w:p>
             <w:r>
-              <w:t>MOSFET</w:t>
+              <w:t>LED</w:t>
             </w:r>
           </w:p>
         </w:tc>
@@ -13992,7 +14082,7 @@
           </w:tcPr>
           <w:p>
             <w:r>
-              <w:t>Metal Oxide Semiconductor Field-Effect Transistor</w:t>
+              <w:t>Light-Emitting Diode</w:t>
             </w:r>
           </w:p>
         </w:tc>
@@ -14007,7 +14097,7 @@
           </w:tcPr>
           <w:p>
             <w:r>
-              <w:t>MCU</w:t>
+              <w:t>MoM</w:t>
             </w:r>
           </w:p>
         </w:tc>
@@ -14017,7 +14107,7 @@
           </w:tcPr>
           <w:p>
             <w:r>
-              <w:t>Microcontroller</w:t>
+              <w:t>Microcontroller-on-Module</w:t>
             </w:r>
           </w:p>
         </w:tc>
@@ -14032,7 +14122,7 @@
           </w:tcPr>
           <w:p>
             <w:r>
-              <w:t>PCB</w:t>
+              <w:t>MoM-D1</w:t>
             </w:r>
           </w:p>
         </w:tc>
@@ -14042,7 +14132,7 @@
           </w:tcPr>
           <w:p>
             <w:r>
-              <w:t>Printed Circuit Board</w:t>
+              <w:t>Microcontroller-on-Module Daughterboard v1</w:t>
             </w:r>
           </w:p>
         </w:tc>
@@ -14057,7 +14147,7 @@
           </w:tcPr>
           <w:p>
             <w:r>
-              <w:t>RVP</w:t>
+              <w:t>MoM-S1</w:t>
             </w:r>
           </w:p>
         </w:tc>
@@ -14067,7 +14157,7 @@
           </w:tcPr>
           <w:p>
             <w:r>
-              <w:t>Reverse Voltage Protection</w:t>
+              <w:t>Microcontroller-on-Module STM32 Edition v1</w:t>
             </w:r>
           </w:p>
         </w:tc>
@@ -14082,7 +14172,7 @@
           </w:tcPr>
           <w:p>
             <w:r>
-              <w:t>SPI</w:t>
+              <w:t>MOSFET</w:t>
             </w:r>
           </w:p>
         </w:tc>
@@ -14092,7 +14182,7 @@
           </w:tcPr>
           <w:p>
             <w:r>
-              <w:t>Serial Peripheral Interface</w:t>
+              <w:t>Metal Oxide Semiconductor Field-Effect Transistor</w:t>
             </w:r>
           </w:p>
         </w:tc>
@@ -14107,7 +14197,7 @@
           </w:tcPr>
           <w:p>
             <w:r>
-              <w:t>SRAM</w:t>
+              <w:t>MCU</w:t>
             </w:r>
           </w:p>
         </w:tc>
@@ -14117,7 +14207,7 @@
           </w:tcPr>
           <w:p>
             <w:r>
-              <w:t>Static Random-Access Memory</w:t>
+              <w:t>Microcontroller</w:t>
             </w:r>
           </w:p>
         </w:tc>
@@ -14132,7 +14222,7 @@
           </w:tcPr>
           <w:p>
             <w:r>
-              <w:t>STM32</w:t>
+              <w:t>PC</w:t>
             </w:r>
           </w:p>
         </w:tc>
@@ -14142,7 +14232,7 @@
           </w:tcPr>
           <w:p>
             <w:r>
-              <w:t>ST Microelectronics family of 32-bit Microcontrollers (used on MoM-S1)</w:t>
+              <w:t>Personal Computer</w:t>
             </w:r>
           </w:p>
         </w:tc>
@@ -14157,7 +14247,7 @@
           </w:tcPr>
           <w:p>
             <w:r>
-              <w:t>SWD</w:t>
+              <w:t>PCB</w:t>
             </w:r>
           </w:p>
         </w:tc>
@@ -14166,13 +14256,8 @@
             <w:tcW w:w="6659" w:type="dxa"/>
           </w:tcPr>
           <w:p>
-            <w:pPr>
-              <w:rPr>
-                <w:highlight w:val="yellow"/>
-              </w:rPr>
-            </w:pPr>
-            <w:r>
-              <w:t>Serial Wire Debug (2-wire programming port)</w:t>
+            <w:r>
+              <w:t>Printed Circuit Board</w:t>
             </w:r>
           </w:p>
         </w:tc>
@@ -14187,7 +14272,7 @@
           </w:tcPr>
           <w:p>
             <w:r>
-              <w:t>UART</w:t>
+              <w:t>RVP</w:t>
             </w:r>
           </w:p>
         </w:tc>
@@ -14197,7 +14282,7 @@
           </w:tcPr>
           <w:p>
             <w:r>
-              <w:t>Universal Asynchronous Receiver Transmitter</w:t>
+              <w:t>Reverse Voltage Protection</w:t>
             </w:r>
           </w:p>
         </w:tc>
@@ -14212,7 +14297,7 @@
           </w:tcPr>
           <w:p>
             <w:r>
-              <w:t>UL</w:t>
+              <w:t>SPI</w:t>
             </w:r>
           </w:p>
         </w:tc>
@@ -14222,7 +14307,7 @@
           </w:tcPr>
           <w:p>
             <w:r>
-              <w:t>Underwriter’s Laboratory</w:t>
+              <w:t>Serial Peripheral Interface</w:t>
             </w:r>
           </w:p>
         </w:tc>
@@ -14237,6 +14322,136 @@
           </w:tcPr>
           <w:p>
             <w:r>
+              <w:t>SRAM</w:t>
+            </w:r>
+          </w:p>
+        </w:tc>
+        <w:tc>
+          <w:tcPr>
+            <w:tcW w:w="6659" w:type="dxa"/>
+          </w:tcPr>
+          <w:p>
+            <w:r>
+              <w:t>Static Random-Access Memory</w:t>
+            </w:r>
+          </w:p>
+        </w:tc>
+      </w:tr>
+      <w:tr>
+        <w:trPr>
+          <w:jc w:val="center"/>
+        </w:trPr>
+        <w:tc>
+          <w:tcPr>
+            <w:tcW w:w="1643" w:type="dxa"/>
+          </w:tcPr>
+          <w:p>
+            <w:r>
+              <w:t>STM32</w:t>
+            </w:r>
+          </w:p>
+        </w:tc>
+        <w:tc>
+          <w:tcPr>
+            <w:tcW w:w="6659" w:type="dxa"/>
+          </w:tcPr>
+          <w:p>
+            <w:r>
+              <w:t>ST Microelectronics family of 32-bit Microcontrollers (used on MoM-S1)</w:t>
+            </w:r>
+          </w:p>
+        </w:tc>
+      </w:tr>
+      <w:tr>
+        <w:trPr>
+          <w:jc w:val="center"/>
+        </w:trPr>
+        <w:tc>
+          <w:tcPr>
+            <w:tcW w:w="1643" w:type="dxa"/>
+          </w:tcPr>
+          <w:p>
+            <w:r>
+              <w:t>SWD</w:t>
+            </w:r>
+          </w:p>
+        </w:tc>
+        <w:tc>
+          <w:tcPr>
+            <w:tcW w:w="6659" w:type="dxa"/>
+          </w:tcPr>
+          <w:p>
+            <w:pPr>
+              <w:rPr>
+                <w:highlight w:val="yellow"/>
+              </w:rPr>
+            </w:pPr>
+            <w:r>
+              <w:t>Serial Wire Debug (2-wire programming port)</w:t>
+            </w:r>
+          </w:p>
+        </w:tc>
+      </w:tr>
+      <w:tr>
+        <w:trPr>
+          <w:jc w:val="center"/>
+        </w:trPr>
+        <w:tc>
+          <w:tcPr>
+            <w:tcW w:w="1643" w:type="dxa"/>
+          </w:tcPr>
+          <w:p>
+            <w:r>
+              <w:t>UART</w:t>
+            </w:r>
+          </w:p>
+        </w:tc>
+        <w:tc>
+          <w:tcPr>
+            <w:tcW w:w="6659" w:type="dxa"/>
+          </w:tcPr>
+          <w:p>
+            <w:r>
+              <w:t>Universal Asynchronous Receiver Transmitter</w:t>
+            </w:r>
+          </w:p>
+        </w:tc>
+      </w:tr>
+      <w:tr>
+        <w:trPr>
+          <w:jc w:val="center"/>
+        </w:trPr>
+        <w:tc>
+          <w:tcPr>
+            <w:tcW w:w="1643" w:type="dxa"/>
+          </w:tcPr>
+          <w:p>
+            <w:r>
+              <w:t>UL</w:t>
+            </w:r>
+          </w:p>
+        </w:tc>
+        <w:tc>
+          <w:tcPr>
+            <w:tcW w:w="6659" w:type="dxa"/>
+          </w:tcPr>
+          <w:p>
+            <w:r>
+              <w:t>Underwriter’s Laboratory</w:t>
+            </w:r>
+          </w:p>
+        </w:tc>
+      </w:tr>
+      <w:tr>
+        <w:trPr>
+          <w:jc w:val="center"/>
+        </w:trPr>
+        <w:tc>
+          <w:tcPr>
+            <w:tcW w:w="1643" w:type="dxa"/>
+          </w:tcPr>
+          <w:p>
+            <w:r>
               <w:t>USB</w:t>
             </w:r>
           </w:p>
@@ -14256,7 +14471,6 @@
     <w:p>
       <w:bookmarkStart w:id="82" w:name="_573ssiazp20o" w:colFirst="0" w:colLast="0"/>
       <w:bookmarkEnd w:id="82"/>
-      <w:bookmarkEnd w:id="1"/>
     </w:p>
     <w:sectPr>
       <w:footerReference w:type="default" r:id="rId15"/>
@@ -14299,7 +14513,7 @@
 <w:ftr xmlns:wpc="http://schemas.microsoft.com/office/word/2010/wordprocessingCanvas" xmlns:cx="http://schemas.microsoft.com/office/drawing/2014/chartex" xmlns:cx1="http://schemas.microsoft.com/office/drawing/2015/9/8/chartex" xmlns:cx2="http://schemas.microsoft.com/office/drawing/2015/10/21/chartex" xmlns:cx3="http://schemas.microsoft.com/office/drawing/2016/5/9/chartex" xmlns:cx4="http://schemas.microsoft.com/office/drawing/2016/5/10/chartex" xmlns:cx5="http://schemas.microsoft.com/office/drawing/2016/5/11/chartex" xmlns:cx6="http://schemas.microsoft.com/office/drawing/2016/5/12/chartex" xmlns:cx7="http://schemas.microsoft.com/office/drawing/2016/5/13/chartex" xmlns:cx8="http://schemas.microsoft.com/office/drawing/2016/5/14/chartex" xmlns:mc="http://schemas.openxmlformats.org/markup-compatibility/2006" xmlns:aink="http://schemas.microsoft.com/office/drawing/2016/ink" xmlns:am3d="http://schemas.microsoft.com/office/drawing/2017/model3d" xmlns:o="urn:schemas-microsoft-com:office:office" xmlns:r="http://schemas.openxmlformats.org/officeDocument/2006/relationships" xmlns:m="http://schemas.openxmlformats.org/officeDocument/2006/math" xmlns:v="urn:schemas-microsoft-com:vml" xmlns:wp14="http://schemas.microsoft.com/office/word/2010/wordprocessingDrawing" xmlns:wp="http://schemas.openxmlformats.org/drawingml/2006/wordprocessingDrawing" xmlns:w10="urn:schemas-microsoft-com:office:word" xmlns:w="http://schemas.openxmlformats.org/wordprocessingml/2006/main" xmlns:w14="http://schemas.microsoft.com/office/word/2010/wordml" xmlns:w15="http://schemas.microsoft.com/office/word/2012/wordml" xmlns:w16cid="http://schemas.microsoft.com/office/word/2016/wordml/cid" xmlns:w16se="http://schemas.microsoft.com/office/word/2015/wordml/symex" xmlns:wpg="http://schemas.microsoft.com/office/word/2010/wordprocessingGroup" xmlns:wpi="http://schemas.microsoft.com/office/word/2010/wordprocessingInk" xmlns:wne="http://schemas.microsoft.com/office/word/2006/wordml" xmlns:wps="http://schemas.microsoft.com/office/word/2010/wordprocessingShape" mc:Ignorable="w14 w15 w16se w16cid wp14">
   <w:p>
     <w:r>
-      <w:t>MoM-S1 BAS v0.3</w:t>
+      <w:t>MoM-S1 BAS v0.4</w:t>
     </w:r>
     <w:r>
       <w:tab/>
@@ -15897,7 +16111,7 @@
 </file>
 
 <file path=customXml/itemProps1.xml><?xml version="1.0" encoding="utf-8"?>
-<ds:datastoreItem xmlns:ds="http://schemas.openxmlformats.org/officeDocument/2006/customXml" ds:itemID="{838D8930-8FED-4C3C-B1EB-6A18074C0422}">
+<ds:datastoreItem xmlns:ds="http://schemas.openxmlformats.org/officeDocument/2006/customXml" ds:itemID="{7E36D745-34E1-40A9-B715-89E03A8D3DC6}">
   <ds:schemaRefs>
     <ds:schemaRef ds:uri="http://schemas.openxmlformats.org/officeDocument/2006/bibliography"/>
   </ds:schemaRefs>

</xml_diff>